<commit_message>
Finished report, i think
</commit_message>
<xml_diff>
--- a/Relation reference.docx
+++ b/Relation reference.docx
@@ -4591,312 +4591,66 @@
         <w:t>Interrogações</w:t>
       </w:r>
     </w:p>
-    <w:p/>
     <w:p>
-      <w:pPr>
-        <w:rPr>
-          <w:sz w:val="24"/>
-          <w:szCs w:val="24"/>
-          <w:lang w:val="en-GB"/>
-        </w:rPr>
-      </w:pPr>
-      <w:r>
-        <w:rPr>
-          <w:sz w:val="24"/>
-          <w:szCs w:val="24"/>
-          <w:lang w:val="en-GB"/>
-        </w:rPr>
-        <w:t xml:space="preserve">Int1: </w:t>
-      </w:r>
-      <w:r>
-        <w:rPr>
-          <w:sz w:val="24"/>
-          <w:szCs w:val="24"/>
-        </w:rPr>
-        <w:t>σ</w:t>
-      </w:r>
-      <w:r>
-        <w:rPr>
-          <w:sz w:val="24"/>
-          <w:szCs w:val="24"/>
-          <w:lang w:val="en-GB"/>
-        </w:rPr>
-        <w:t xml:space="preserve"> </w:t>
-      </w:r>
-      <w:proofErr w:type="spellStart"/>
-      <w:r>
-        <w:rPr>
-          <w:sz w:val="24"/>
-          <w:szCs w:val="24"/>
-          <w:lang w:val="en-GB"/>
-        </w:rPr>
-        <w:t>game_id</w:t>
-      </w:r>
-      <w:proofErr w:type="spellEnd"/>
-      <w:r>
-        <w:rPr>
-          <w:sz w:val="24"/>
-          <w:szCs w:val="24"/>
-          <w:lang w:val="en-GB"/>
-        </w:rPr>
-        <w:t xml:space="preserve"> = 1 </w:t>
-      </w:r>
-      <w:r>
-        <w:rPr>
-          <w:sz w:val="24"/>
-          <w:szCs w:val="24"/>
-          <w:lang w:val="en-GB"/>
-        </w:rPr>
-        <w:t>(</w:t>
-      </w:r>
-      <w:r>
-        <w:rPr>
-          <w:sz w:val="24"/>
-          <w:szCs w:val="24"/>
-          <w:lang w:val="en-GB"/>
-        </w:rPr>
-        <w:t>review</w:t>
-      </w:r>
-      <w:r>
-        <w:rPr>
-          <w:sz w:val="24"/>
-          <w:szCs w:val="24"/>
-          <w:lang w:val="en-GB"/>
-        </w:rPr>
-        <w:t>)</w:t>
-      </w:r>
-      <w:r>
-        <w:rPr>
-          <w:sz w:val="24"/>
-          <w:szCs w:val="24"/>
-          <w:lang w:val="en-GB"/>
-        </w:rPr>
-        <w:t xml:space="preserve"> </w:t>
-      </w:r>
-      <w:r>
-        <w:rPr>
-          <w:sz w:val="24"/>
-          <w:szCs w:val="24"/>
-          <w:lang w:val="en-GB"/>
-        </w:rPr>
-        <w:t>τ</w:t>
-      </w:r>
-      <w:r>
-        <w:rPr>
-          <w:sz w:val="24"/>
-          <w:szCs w:val="24"/>
-          <w:lang w:val="en-GB"/>
-        </w:rPr>
-        <w:t xml:space="preserve"> </w:t>
-      </w:r>
-      <w:r>
-        <w:rPr>
-          <w:sz w:val="24"/>
-          <w:szCs w:val="24"/>
-          <w:lang w:val="en-GB"/>
-        </w:rPr>
-        <w:t xml:space="preserve">rating, </w:t>
-      </w:r>
-      <w:r>
-        <w:rPr>
-          <w:sz w:val="24"/>
-          <w:szCs w:val="24"/>
-          <w:lang w:val="en-GB"/>
-        </w:rPr>
-        <w:t>DESC</w:t>
+      <w:r>
+        <w:t>Seguem, em baixo, as 10 interrogações por ordem dos ficheiros entregues, descritas em linguagem corrente e com a respetiva tradução em álgebra relacional.</w:t>
       </w:r>
     </w:p>
     <w:p>
       <w:pPr>
         <w:rPr>
-          <w:rFonts w:ascii="Cambria Math" w:hAnsi="Cambria Math" w:cs="Cambria Math"/>
-          <w:sz w:val="24"/>
-          <w:szCs w:val="24"/>
-          <w:lang w:val="en-GB"/>
+          <w:sz w:val="24"/>
+          <w:szCs w:val="24"/>
         </w:rPr>
       </w:pPr>
       <w:r>
         <w:rPr>
-          <w:sz w:val="24"/>
-          <w:szCs w:val="24"/>
-          <w:lang w:val="en-GB"/>
-        </w:rPr>
-        <w:t>Int</w:t>
-      </w:r>
-      <w:r>
-        <w:rPr>
-          <w:sz w:val="24"/>
-          <w:szCs w:val="24"/>
-          <w:lang w:val="en-GB"/>
-        </w:rPr>
-        <w:t>2</w:t>
-      </w:r>
-      <w:r>
-        <w:rPr>
-          <w:sz w:val="24"/>
-          <w:szCs w:val="24"/>
-          <w:lang w:val="en-GB"/>
-        </w:rPr>
-        <w:t xml:space="preserve">: </w:t>
-      </w:r>
-      <w:r>
-        <w:rPr>
-          <w:sz w:val="24"/>
-          <w:szCs w:val="24"/>
-          <w:lang w:val="en-GB"/>
-        </w:rPr>
-        <w:t>π</w:t>
-      </w:r>
-      <w:r>
-        <w:rPr>
-          <w:sz w:val="24"/>
-          <w:szCs w:val="24"/>
-          <w:lang w:val="en-GB"/>
-        </w:rPr>
-        <w:t xml:space="preserve"> achievement.name (</w:t>
-      </w:r>
-      <w:r>
-        <w:rPr>
-          <w:sz w:val="24"/>
-          <w:szCs w:val="24"/>
-        </w:rPr>
-        <w:t>σ</w:t>
-      </w:r>
-      <w:r>
-        <w:rPr>
-          <w:sz w:val="24"/>
-          <w:szCs w:val="24"/>
-          <w:lang w:val="en-GB"/>
+          <w:b/>
+          <w:sz w:val="24"/>
+          <w:szCs w:val="24"/>
+        </w:rPr>
+        <w:t>Int1:</w:t>
+      </w:r>
+      <w:r>
+        <w:rPr>
+          <w:sz w:val="24"/>
+          <w:szCs w:val="24"/>
         </w:rPr>
         <w:t xml:space="preserve"> </w:t>
       </w:r>
-      <w:proofErr w:type="spellStart"/>
-      <w:r>
-        <w:rPr>
-          <w:sz w:val="24"/>
-          <w:szCs w:val="24"/>
-          <w:lang w:val="en-GB"/>
-        </w:rPr>
-        <w:t>users_achivement.user_id</w:t>
-      </w:r>
-      <w:proofErr w:type="spellEnd"/>
-      <w:r>
-        <w:rPr>
-          <w:sz w:val="24"/>
-          <w:szCs w:val="24"/>
-          <w:lang w:val="en-GB"/>
-        </w:rPr>
-        <w:t xml:space="preserve"> = 2 </w:t>
-      </w:r>
-      <w:r>
-        <w:rPr>
-          <w:rFonts w:ascii="Cambria Math" w:hAnsi="Cambria Math" w:cs="Cambria Math"/>
-          <w:sz w:val="24"/>
-          <w:szCs w:val="24"/>
-          <w:lang w:val="en-GB"/>
-        </w:rPr>
-        <w:t>∧</w:t>
-      </w:r>
-      <w:r>
-        <w:rPr>
-          <w:rFonts w:ascii="Cambria Math" w:hAnsi="Cambria Math" w:cs="Cambria Math"/>
-          <w:sz w:val="24"/>
-          <w:szCs w:val="24"/>
-          <w:lang w:val="en-GB"/>
-        </w:rPr>
-        <w:t xml:space="preserve"> game.id = 1</w:t>
-      </w:r>
-      <w:r>
-        <w:rPr>
-          <w:sz w:val="24"/>
-          <w:szCs w:val="24"/>
-          <w:lang w:val="en-GB"/>
-        </w:rPr>
-        <w:t xml:space="preserve"> </w:t>
-      </w:r>
-      <w:r>
-        <w:rPr>
-          <w:sz w:val="24"/>
-          <w:szCs w:val="24"/>
-          <w:lang w:val="en-GB"/>
-        </w:rPr>
-        <w:t>((</w:t>
-      </w:r>
-      <w:proofErr w:type="spellStart"/>
-      <w:r>
-        <w:rPr>
-          <w:sz w:val="24"/>
-          <w:szCs w:val="24"/>
-          <w:lang w:val="en-GB"/>
-        </w:rPr>
-        <w:t>users_achivement</w:t>
-      </w:r>
-      <w:proofErr w:type="spellEnd"/>
-      <w:r>
-        <w:rPr>
-          <w:sz w:val="24"/>
-          <w:szCs w:val="24"/>
-          <w:lang w:val="en-GB"/>
-        </w:rPr>
-        <w:t xml:space="preserve"> </w:t>
-      </w:r>
-      <w:r>
-        <w:rPr>
-          <w:rFonts w:ascii="Cambria Math" w:hAnsi="Cambria Math" w:cs="Cambria Math"/>
-          <w:sz w:val="24"/>
-          <w:szCs w:val="24"/>
-          <w:lang w:val="en-GB"/>
-        </w:rPr>
-        <w:t>⨝</w:t>
-      </w:r>
-      <w:r>
-        <w:rPr>
-          <w:rFonts w:ascii="Cambria Math" w:hAnsi="Cambria Math" w:cs="Cambria Math"/>
-          <w:sz w:val="24"/>
-          <w:szCs w:val="24"/>
-          <w:lang w:val="en-GB"/>
-        </w:rPr>
-        <w:t xml:space="preserve"> achievement)</w:t>
-      </w:r>
-      <w:r>
-        <w:rPr>
-          <w:rFonts w:ascii="Cambria Math" w:hAnsi="Cambria Math" w:cs="Cambria Math"/>
-          <w:sz w:val="24"/>
-          <w:szCs w:val="24"/>
-          <w:lang w:val="en-GB"/>
-        </w:rPr>
-        <w:t xml:space="preserve"> </w:t>
-      </w:r>
-      <w:r>
-        <w:rPr>
-          <w:rFonts w:ascii="Cambria Math" w:hAnsi="Cambria Math" w:cs="Cambria Math"/>
-          <w:sz w:val="24"/>
-          <w:szCs w:val="24"/>
-          <w:lang w:val="en-GB"/>
-        </w:rPr>
-        <w:t>⨝</w:t>
-      </w:r>
-      <w:r>
-        <w:rPr>
-          <w:rFonts w:ascii="Cambria Math" w:hAnsi="Cambria Math" w:cs="Cambria Math"/>
-          <w:sz w:val="24"/>
-          <w:szCs w:val="24"/>
-          <w:lang w:val="en-GB"/>
-        </w:rPr>
-        <w:t xml:space="preserve"> game)</w:t>
-      </w:r>
-      <w:r>
-        <w:rPr>
-          <w:rFonts w:ascii="Cambria Math" w:hAnsi="Cambria Math" w:cs="Cambria Math"/>
-          <w:sz w:val="24"/>
-          <w:szCs w:val="24"/>
-          <w:lang w:val="en-GB"/>
-        </w:rPr>
-        <w:t>)</w:t>
+      <w:r>
+        <w:rPr>
+          <w:sz w:val="24"/>
+          <w:szCs w:val="24"/>
+        </w:rPr>
+        <w:t xml:space="preserve">Selecionar as </w:t>
+      </w:r>
+      <w:r>
+        <w:rPr>
+          <w:i/>
+          <w:sz w:val="24"/>
+          <w:szCs w:val="24"/>
+        </w:rPr>
+        <w:t xml:space="preserve">reviews </w:t>
+      </w:r>
+      <w:r>
+        <w:rPr>
+          <w:sz w:val="24"/>
+          <w:szCs w:val="24"/>
+        </w:rPr>
+        <w:t>de u</w:t>
+      </w:r>
+      <w:r>
+        <w:rPr>
+          <w:sz w:val="24"/>
+          <w:szCs w:val="24"/>
+        </w:rPr>
+        <w:t>m jogo em específico, neste caso o jogo de id = 1.</w:t>
       </w:r>
     </w:p>
     <w:p>
       <w:pPr>
+        <w:jc w:val="center"/>
         <w:rPr>
           <w:sz w:val="24"/>
           <w:szCs w:val="24"/>
@@ -4907,25 +4661,8 @@
         <w:rPr>
           <w:sz w:val="24"/>
           <w:szCs w:val="24"/>
-          <w:lang w:val="en-GB"/>
-        </w:rPr>
-        <w:t>Int</w:t>
-      </w:r>
-      <w:r>
-        <w:rPr>
-          <w:sz w:val="24"/>
-          <w:szCs w:val="24"/>
-          <w:lang w:val="en-GB"/>
-        </w:rPr>
-        <w:t>3</w:t>
-      </w:r>
-      <w:r>
-        <w:rPr>
-          <w:sz w:val="24"/>
-          <w:szCs w:val="24"/>
-          <w:lang w:val="en-GB"/>
-        </w:rPr>
-        <w:t xml:space="preserve">: </w:t>
+        </w:rPr>
+        <w:t>σ</w:t>
       </w:r>
       <w:r>
         <w:rPr>
@@ -4935,59 +4672,23 @@
         </w:rPr>
         <w:t xml:space="preserve"> </w:t>
       </w:r>
-      <w:r>
-        <w:rPr>
-          <w:sz w:val="24"/>
-          <w:szCs w:val="24"/>
-          <w:lang w:val="en-GB"/>
-        </w:rPr>
-        <w:t>π</w:t>
-      </w:r>
-      <w:r>
-        <w:rPr>
-          <w:sz w:val="24"/>
-          <w:szCs w:val="24"/>
-          <w:lang w:val="en-GB"/>
-        </w:rPr>
-        <w:t xml:space="preserve"> </w:t>
-      </w:r>
       <w:proofErr w:type="spellStart"/>
-      <w:proofErr w:type="gramStart"/>
-      <w:r>
-        <w:rPr>
-          <w:sz w:val="24"/>
-          <w:szCs w:val="24"/>
-          <w:lang w:val="en-GB"/>
-        </w:rPr>
-        <w:t>game.title</w:t>
+      <w:r>
+        <w:rPr>
+          <w:sz w:val="24"/>
+          <w:szCs w:val="24"/>
+          <w:lang w:val="en-GB"/>
+        </w:rPr>
+        <w:t>game_id</w:t>
       </w:r>
       <w:proofErr w:type="spellEnd"/>
-      <w:proofErr w:type="gramEnd"/>
-      <w:r>
-        <w:rPr>
-          <w:sz w:val="24"/>
-          <w:szCs w:val="24"/>
-          <w:lang w:val="en-GB"/>
-        </w:rPr>
-        <w:t xml:space="preserve">, </w:t>
-      </w:r>
-      <w:proofErr w:type="spellStart"/>
-      <w:r>
-        <w:rPr>
-          <w:sz w:val="24"/>
-          <w:szCs w:val="24"/>
-          <w:lang w:val="en-GB"/>
-        </w:rPr>
-        <w:t>game.price</w:t>
-      </w:r>
-      <w:proofErr w:type="spellEnd"/>
-      <w:r>
-        <w:rPr>
-          <w:sz w:val="24"/>
-          <w:szCs w:val="24"/>
-          <w:lang w:val="en-GB"/>
-        </w:rPr>
-        <w:t xml:space="preserve"> </w:t>
+      <w:r>
+        <w:rPr>
+          <w:sz w:val="24"/>
+          <w:szCs w:val="24"/>
+          <w:lang w:val="en-GB"/>
+        </w:rPr>
+        <w:t xml:space="preserve"> = 1 </w:t>
       </w:r>
       <w:r>
         <w:rPr>
@@ -5001,91 +4702,12 @@
         <w:rPr>
           <w:sz w:val="24"/>
           <w:szCs w:val="24"/>
-        </w:rPr>
-        <w:t>σ</w:t>
-      </w:r>
-      <w:r>
-        <w:rPr>
-          <w:sz w:val="24"/>
-          <w:szCs w:val="24"/>
-          <w:lang w:val="en-GB"/>
-        </w:rPr>
-        <w:t xml:space="preserve"> </w:t>
-      </w:r>
-      <w:proofErr w:type="spellStart"/>
-      <w:r>
-        <w:rPr>
-          <w:sz w:val="24"/>
-          <w:szCs w:val="24"/>
-          <w:lang w:val="en-GB"/>
-        </w:rPr>
-        <w:t>user_id</w:t>
-      </w:r>
-      <w:proofErr w:type="spellEnd"/>
-      <w:r>
-        <w:rPr>
-          <w:sz w:val="24"/>
-          <w:szCs w:val="24"/>
-          <w:lang w:val="en-GB"/>
-        </w:rPr>
-        <w:t xml:space="preserve"> = </w:t>
-      </w:r>
-      <w:r>
-        <w:rPr>
-          <w:sz w:val="24"/>
-          <w:szCs w:val="24"/>
-          <w:lang w:val="en-GB"/>
-        </w:rPr>
-        <w:t xml:space="preserve">6 </w:t>
-      </w:r>
-      <w:r>
-        <w:rPr>
-          <w:sz w:val="24"/>
-          <w:szCs w:val="24"/>
-          <w:lang w:val="en-GB"/>
-        </w:rPr>
-        <w:t>(</w:t>
-      </w:r>
-      <w:r>
-        <w:rPr>
-          <w:sz w:val="24"/>
-          <w:szCs w:val="24"/>
-          <w:lang w:val="en-GB"/>
-        </w:rPr>
-        <w:t>game</w:t>
-      </w:r>
-      <w:r>
-        <w:rPr>
-          <w:rFonts w:ascii="Cambria Math" w:hAnsi="Cambria Math" w:cs="Cambria Math"/>
-          <w:sz w:val="24"/>
-          <w:szCs w:val="24"/>
-          <w:lang w:val="en-GB"/>
-        </w:rPr>
-        <w:t xml:space="preserve"> ⨝</w:t>
-      </w:r>
-      <w:r>
-        <w:rPr>
-          <w:rFonts w:ascii="Cambria Math" w:hAnsi="Cambria Math" w:cs="Cambria Math"/>
-          <w:sz w:val="24"/>
-          <w:szCs w:val="24"/>
-          <w:lang w:val="en-GB"/>
-        </w:rPr>
-        <w:t xml:space="preserve"> </w:t>
-      </w:r>
-      <w:proofErr w:type="spellStart"/>
-      <w:r>
-        <w:rPr>
-          <w:rFonts w:ascii="Cambria Math" w:hAnsi="Cambria Math" w:cs="Cambria Math"/>
-          <w:sz w:val="24"/>
-          <w:szCs w:val="24"/>
-          <w:lang w:val="en-GB"/>
-        </w:rPr>
-        <w:t>wishlist</w:t>
-      </w:r>
-      <w:proofErr w:type="spellEnd"/>
-      <w:r>
-        <w:rPr>
-          <w:rFonts w:ascii="Cambria Math" w:hAnsi="Cambria Math" w:cs="Cambria Math"/>
+          <w:lang w:val="en-GB"/>
+        </w:rPr>
+        <w:t>review</w:t>
+      </w:r>
+      <w:r>
+        <w:rPr>
           <w:sz w:val="24"/>
           <w:szCs w:val="24"/>
           <w:lang w:val="en-GB"/>
@@ -5094,47 +4716,27 @@
       </w:r>
       <w:r>
         <w:rPr>
-          <w:rFonts w:ascii="Cambria Math" w:hAnsi="Cambria Math" w:cs="Cambria Math"/>
-          <w:sz w:val="24"/>
-          <w:szCs w:val="24"/>
-          <w:lang w:val="en-GB"/>
-        </w:rPr>
-        <w:t xml:space="preserve"> </w:t>
-      </w:r>
-      <w:r>
-        <w:rPr>
-          <w:rFonts w:ascii="Cambria Math" w:hAnsi="Cambria Math" w:cs="Cambria Math"/>
-          <w:sz w:val="24"/>
-          <w:szCs w:val="24"/>
-          <w:lang w:val="en-GB"/>
-        </w:rPr>
-        <w:t>)</w:t>
-      </w:r>
-      <w:r>
-        <w:rPr>
-          <w:sz w:val="24"/>
-          <w:szCs w:val="24"/>
-          <w:lang w:val="en-GB"/>
-        </w:rPr>
-        <w:t xml:space="preserve">τ </w:t>
-      </w:r>
-      <w:proofErr w:type="spellStart"/>
-      <w:r>
-        <w:rPr>
-          <w:sz w:val="24"/>
-          <w:szCs w:val="24"/>
-          <w:lang w:val="en-GB"/>
-        </w:rPr>
-        <w:t>game.price</w:t>
-      </w:r>
-      <w:proofErr w:type="spellEnd"/>
-      <w:r>
-        <w:rPr>
-          <w:sz w:val="24"/>
-          <w:szCs w:val="24"/>
-          <w:lang w:val="en-GB"/>
-        </w:rPr>
-        <w:t>, DESC</w:t>
+          <w:sz w:val="24"/>
+          <w:szCs w:val="24"/>
+          <w:lang w:val="en-GB"/>
+        </w:rPr>
+        <w:t xml:space="preserve"> τ </w:t>
+      </w:r>
+      <w:r>
+        <w:rPr>
+          <w:sz w:val="24"/>
+          <w:szCs w:val="24"/>
+          <w:lang w:val="en-GB"/>
+        </w:rPr>
+        <w:t xml:space="preserve">rating, </w:t>
+      </w:r>
+      <w:r>
+        <w:rPr>
+          <w:sz w:val="24"/>
+          <w:szCs w:val="24"/>
+          <w:lang w:val="en-GB"/>
+        </w:rPr>
+        <w:t>DESC</w:t>
       </w:r>
     </w:p>
     <w:p>
@@ -5142,142 +4744,81 @@
         <w:rPr>
           <w:sz w:val="24"/>
           <w:szCs w:val="24"/>
-          <w:lang w:val="en-GB"/>
         </w:rPr>
       </w:pPr>
       <w:r>
         <w:rPr>
-          <w:sz w:val="24"/>
-          <w:szCs w:val="24"/>
-          <w:lang w:val="en-GB"/>
-        </w:rPr>
-        <w:t>Int</w:t>
-      </w:r>
-      <w:r>
-        <w:rPr>
-          <w:sz w:val="24"/>
-          <w:szCs w:val="24"/>
-          <w:lang w:val="en-GB"/>
-        </w:rPr>
-        <w:t>4</w:t>
-      </w:r>
-      <w:r>
-        <w:rPr>
-          <w:sz w:val="24"/>
-          <w:szCs w:val="24"/>
-          <w:lang w:val="en-GB"/>
-        </w:rPr>
-        <w:t xml:space="preserve">: </w:t>
-      </w:r>
-      <w:r>
-        <w:rPr>
-          <w:sz w:val="24"/>
-          <w:szCs w:val="24"/>
-        </w:rPr>
-        <w:t>σ</w:t>
-      </w:r>
-      <w:r>
-        <w:rPr>
-          <w:sz w:val="24"/>
-          <w:szCs w:val="24"/>
-          <w:lang w:val="en-GB"/>
+          <w:b/>
+          <w:sz w:val="24"/>
+          <w:szCs w:val="24"/>
+        </w:rPr>
+        <w:t>Int2:</w:t>
+      </w:r>
+      <w:r>
+        <w:rPr>
+          <w:sz w:val="24"/>
+          <w:szCs w:val="24"/>
         </w:rPr>
         <w:t xml:space="preserve"> </w:t>
       </w:r>
-      <w:proofErr w:type="spellStart"/>
-      <w:proofErr w:type="gramStart"/>
-      <w:r>
-        <w:rPr>
-          <w:sz w:val="24"/>
-          <w:szCs w:val="24"/>
-          <w:lang w:val="en-GB"/>
-        </w:rPr>
-        <w:t>game.publisher</w:t>
-      </w:r>
-      <w:proofErr w:type="gramEnd"/>
-      <w:r>
-        <w:rPr>
-          <w:sz w:val="24"/>
-          <w:szCs w:val="24"/>
-          <w:lang w:val="en-GB"/>
-        </w:rPr>
-        <w:t>_id</w:t>
-      </w:r>
-      <w:proofErr w:type="spellEnd"/>
-      <w:r>
-        <w:rPr>
-          <w:sz w:val="24"/>
-          <w:szCs w:val="24"/>
-          <w:lang w:val="en-GB"/>
-        </w:rPr>
-        <w:t xml:space="preserve"> = </w:t>
-      </w:r>
-      <w:r>
-        <w:rPr>
-          <w:sz w:val="24"/>
-          <w:szCs w:val="24"/>
-          <w:lang w:val="en-GB"/>
-        </w:rPr>
-        <w:t xml:space="preserve">1 </w:t>
-      </w:r>
-      <w:r>
-        <w:rPr>
-          <w:rFonts w:ascii="Cambria Math" w:hAnsi="Cambria Math" w:cs="Cambria Math"/>
-          <w:sz w:val="24"/>
-          <w:szCs w:val="24"/>
-          <w:lang w:val="en-GB"/>
-        </w:rPr>
-        <w:t>∨</w:t>
-      </w:r>
-      <w:r>
-        <w:rPr>
-          <w:rFonts w:ascii="Cambria Math" w:hAnsi="Cambria Math" w:cs="Cambria Math"/>
-          <w:sz w:val="24"/>
-          <w:szCs w:val="24"/>
-          <w:lang w:val="en-GB"/>
-        </w:rPr>
-        <w:t xml:space="preserve"> </w:t>
-      </w:r>
-      <w:proofErr w:type="spellStart"/>
-      <w:r>
-        <w:rPr>
-          <w:rFonts w:ascii="Cambria Math" w:hAnsi="Cambria Math" w:cs="Cambria Math"/>
-          <w:sz w:val="24"/>
-          <w:szCs w:val="24"/>
-          <w:lang w:val="en-GB"/>
-        </w:rPr>
-        <w:t>game.developer_id</w:t>
-      </w:r>
-      <w:proofErr w:type="spellEnd"/>
-      <w:r>
-        <w:rPr>
-          <w:rFonts w:ascii="Cambria Math" w:hAnsi="Cambria Math" w:cs="Cambria Math"/>
-          <w:sz w:val="24"/>
-          <w:szCs w:val="24"/>
-          <w:lang w:val="en-GB"/>
-        </w:rPr>
-        <w:t xml:space="preserve"> = 1</w:t>
-      </w:r>
-      <w:r>
-        <w:rPr>
-          <w:sz w:val="24"/>
-          <w:szCs w:val="24"/>
-          <w:lang w:val="en-GB"/>
-        </w:rPr>
-        <w:t xml:space="preserve"> </w:t>
-      </w:r>
-      <w:r>
-        <w:rPr>
-          <w:sz w:val="24"/>
-          <w:szCs w:val="24"/>
-          <w:lang w:val="en-GB"/>
-        </w:rPr>
-        <w:t>(game)</w:t>
+      <w:r>
+        <w:rPr>
+          <w:sz w:val="24"/>
+          <w:szCs w:val="24"/>
+        </w:rPr>
+        <w:t xml:space="preserve">Selecionar todos os </w:t>
+      </w:r>
+      <w:r>
+        <w:rPr>
+          <w:i/>
+          <w:sz w:val="24"/>
+          <w:szCs w:val="24"/>
+        </w:rPr>
+        <w:t xml:space="preserve">achivements </w:t>
+      </w:r>
+      <w:r>
+        <w:rPr>
+          <w:sz w:val="24"/>
+          <w:szCs w:val="24"/>
+        </w:rPr>
+        <w:t xml:space="preserve">de um dado jogo de um dado </w:t>
+      </w:r>
+      <w:r>
+        <w:rPr>
+          <w:i/>
+          <w:sz w:val="24"/>
+          <w:szCs w:val="24"/>
+        </w:rPr>
+        <w:t>user</w:t>
+      </w:r>
+      <w:r>
+        <w:rPr>
+          <w:sz w:val="24"/>
+          <w:szCs w:val="24"/>
+        </w:rPr>
+        <w:t xml:space="preserve">, neste caso o </w:t>
+      </w:r>
+      <w:r>
+        <w:rPr>
+          <w:i/>
+          <w:sz w:val="24"/>
+          <w:szCs w:val="24"/>
+        </w:rPr>
+        <w:t>user</w:t>
+      </w:r>
+      <w:r>
+        <w:rPr>
+          <w:sz w:val="24"/>
+          <w:szCs w:val="24"/>
+        </w:rPr>
+        <w:t xml:space="preserve"> de id =  2 e o jogo com id = 1.</w:t>
       </w:r>
     </w:p>
     <w:p>
       <w:pPr>
-        <w:rPr>
+        <w:jc w:val="center"/>
+        <w:rPr>
+          <w:rFonts w:ascii="Cambria Math" w:hAnsi="Cambria Math" w:cs="Cambria Math"/>
           <w:sz w:val="24"/>
           <w:szCs w:val="24"/>
           <w:lang w:val="en-GB"/>
@@ -5289,39 +4830,22 @@
           <w:szCs w:val="24"/>
           <w:lang w:val="en-GB"/>
         </w:rPr>
-        <w:t>Int</w:t>
-      </w:r>
-      <w:r>
-        <w:rPr>
-          <w:sz w:val="24"/>
-          <w:szCs w:val="24"/>
-          <w:lang w:val="en-GB"/>
-        </w:rPr>
-        <w:t>5</w:t>
-      </w:r>
-      <w:r>
-        <w:rPr>
-          <w:sz w:val="24"/>
-          <w:szCs w:val="24"/>
-          <w:lang w:val="en-GB"/>
-        </w:rPr>
-        <w:t xml:space="preserve">: </w:t>
-      </w:r>
-      <w:r>
-        <w:rPr>
-          <w:sz w:val="24"/>
-          <w:szCs w:val="24"/>
-          <w:lang w:val="en-GB"/>
-        </w:rPr>
-        <w:t xml:space="preserve">game </w:t>
-      </w:r>
-      <w:r>
-        <w:rPr>
-          <w:sz w:val="24"/>
-          <w:szCs w:val="24"/>
-          <w:lang w:val="en-GB"/>
-        </w:rPr>
-        <w:t>←</w:t>
+        <w:t>π</w:t>
+      </w:r>
+      <w:r>
+        <w:rPr>
+          <w:sz w:val="24"/>
+          <w:szCs w:val="24"/>
+          <w:lang w:val="en-GB"/>
+        </w:rPr>
+        <w:t xml:space="preserve"> achievement.name (</w:t>
+      </w:r>
+      <w:r>
+        <w:rPr>
+          <w:sz w:val="24"/>
+          <w:szCs w:val="24"/>
+        </w:rPr>
+        <w:t>σ</w:t>
       </w:r>
       <w:r>
         <w:rPr>
@@ -5331,13 +4855,41 @@
         </w:rPr>
         <w:t xml:space="preserve"> </w:t>
       </w:r>
-      <w:r>
-        <w:rPr>
-          <w:sz w:val="24"/>
-          <w:szCs w:val="24"/>
-          <w:lang w:val="en-GB"/>
-        </w:rPr>
-        <w:t>π</w:t>
+      <w:proofErr w:type="spellStart"/>
+      <w:r>
+        <w:rPr>
+          <w:sz w:val="24"/>
+          <w:szCs w:val="24"/>
+          <w:lang w:val="en-GB"/>
+        </w:rPr>
+        <w:t>users_achivement.user_id</w:t>
+      </w:r>
+      <w:proofErr w:type="spellEnd"/>
+      <w:r>
+        <w:rPr>
+          <w:sz w:val="24"/>
+          <w:szCs w:val="24"/>
+          <w:lang w:val="en-GB"/>
+        </w:rPr>
+        <w:t xml:space="preserve"> = 2 </w:t>
+      </w:r>
+      <w:r>
+        <w:rPr>
+          <w:rFonts w:ascii="Cambria Math" w:hAnsi="Cambria Math" w:cs="Cambria Math"/>
+          <w:sz w:val="24"/>
+          <w:szCs w:val="24"/>
+          <w:lang w:val="en-GB"/>
+        </w:rPr>
+        <w:t>∧</w:t>
+      </w:r>
+      <w:r>
+        <w:rPr>
+          <w:rFonts w:ascii="Cambria Math" w:hAnsi="Cambria Math" w:cs="Cambria Math"/>
+          <w:sz w:val="24"/>
+          <w:szCs w:val="24"/>
+          <w:lang w:val="en-GB"/>
+        </w:rPr>
+        <w:t xml:space="preserve"> game.id = 1</w:t>
       </w:r>
       <w:r>
         <w:rPr>
@@ -5347,33 +4899,24 @@
         </w:rPr>
         <w:t xml:space="preserve"> </w:t>
       </w:r>
+      <w:r>
+        <w:rPr>
+          <w:sz w:val="24"/>
+          <w:szCs w:val="24"/>
+          <w:lang w:val="en-GB"/>
+        </w:rPr>
+        <w:t>((</w:t>
+      </w:r>
       <w:proofErr w:type="spellStart"/>
-      <w:proofErr w:type="gramStart"/>
-      <w:r>
-        <w:rPr>
-          <w:sz w:val="24"/>
-          <w:szCs w:val="24"/>
-          <w:lang w:val="en-GB"/>
-        </w:rPr>
-        <w:t>game.price</w:t>
+      <w:r>
+        <w:rPr>
+          <w:sz w:val="24"/>
+          <w:szCs w:val="24"/>
+          <w:lang w:val="en-GB"/>
+        </w:rPr>
+        <w:t>users_achivement</w:t>
       </w:r>
       <w:proofErr w:type="spellEnd"/>
-      <w:proofErr w:type="gramEnd"/>
-      <w:r>
-        <w:rPr>
-          <w:sz w:val="24"/>
-          <w:szCs w:val="24"/>
-          <w:lang w:val="en-GB"/>
-        </w:rPr>
-        <w:t xml:space="preserve"> = 30 (</w:t>
-      </w:r>
-      <w:r>
-        <w:rPr>
-          <w:sz w:val="24"/>
-          <w:szCs w:val="24"/>
-        </w:rPr>
-        <w:t>σ</w:t>
-      </w:r>
       <w:r>
         <w:rPr>
           <w:sz w:val="24"/>
@@ -5384,11 +4927,48 @@
       </w:r>
       <w:r>
         <w:rPr>
-          <w:sz w:val="24"/>
-          <w:szCs w:val="24"/>
-          <w:lang w:val="en-GB"/>
-        </w:rPr>
-        <w:t>game.id = 3 (game))</w:t>
+          <w:rFonts w:ascii="Cambria Math" w:hAnsi="Cambria Math" w:cs="Cambria Math"/>
+          <w:sz w:val="24"/>
+          <w:szCs w:val="24"/>
+          <w:lang w:val="en-GB"/>
+        </w:rPr>
+        <w:t>⨝</w:t>
+      </w:r>
+      <w:r>
+        <w:rPr>
+          <w:rFonts w:ascii="Cambria Math" w:hAnsi="Cambria Math" w:cs="Cambria Math"/>
+          <w:sz w:val="24"/>
+          <w:szCs w:val="24"/>
+          <w:lang w:val="en-GB"/>
+        </w:rPr>
+        <w:t xml:space="preserve"> achievement)</w:t>
+      </w:r>
+      <w:r>
+        <w:rPr>
+          <w:rFonts w:ascii="Cambria Math" w:hAnsi="Cambria Math" w:cs="Cambria Math"/>
+          <w:sz w:val="24"/>
+          <w:szCs w:val="24"/>
+          <w:lang w:val="en-GB"/>
+        </w:rPr>
+        <w:t xml:space="preserve"> ⨝</w:t>
+      </w:r>
+      <w:r>
+        <w:rPr>
+          <w:rFonts w:ascii="Cambria Math" w:hAnsi="Cambria Math" w:cs="Cambria Math"/>
+          <w:sz w:val="24"/>
+          <w:szCs w:val="24"/>
+          <w:lang w:val="en-GB"/>
+        </w:rPr>
+        <w:t xml:space="preserve"> game)</w:t>
+      </w:r>
+      <w:r>
+        <w:rPr>
+          <w:rFonts w:ascii="Cambria Math" w:hAnsi="Cambria Math" w:cs="Cambria Math"/>
+          <w:sz w:val="24"/>
+          <w:szCs w:val="24"/>
+          <w:lang w:val="en-GB"/>
+        </w:rPr>
+        <w:t>)</w:t>
       </w:r>
     </w:p>
     <w:p>
@@ -5396,218 +4976,78 @@
         <w:rPr>
           <w:sz w:val="24"/>
           <w:szCs w:val="24"/>
-          <w:lang w:val="en-GB"/>
         </w:rPr>
       </w:pPr>
       <w:r>
         <w:rPr>
-          <w:sz w:val="24"/>
-          <w:szCs w:val="24"/>
-          <w:lang w:val="en-GB"/>
-        </w:rPr>
-        <w:t>Int</w:t>
-      </w:r>
-      <w:r>
-        <w:rPr>
-          <w:sz w:val="24"/>
-          <w:szCs w:val="24"/>
-          <w:lang w:val="en-GB"/>
-        </w:rPr>
-        <w:t>6</w:t>
-      </w:r>
-      <w:r>
-        <w:rPr>
-          <w:sz w:val="24"/>
-          <w:szCs w:val="24"/>
-          <w:lang w:val="en-GB"/>
-        </w:rPr>
-        <w:t xml:space="preserve">: </w:t>
-      </w:r>
-      <w:r>
-        <w:rPr>
-          <w:sz w:val="24"/>
-          <w:szCs w:val="24"/>
-          <w:lang w:val="en-GB"/>
-        </w:rPr>
-        <w:t>privileges</w:t>
-      </w:r>
-      <w:r>
-        <w:rPr>
-          <w:sz w:val="24"/>
-          <w:szCs w:val="24"/>
-          <w:lang w:val="en-GB"/>
-        </w:rPr>
-        <w:t xml:space="preserve"> ← π</w:t>
-      </w:r>
-      <w:r>
-        <w:rPr>
-          <w:sz w:val="24"/>
-          <w:szCs w:val="24"/>
-          <w:lang w:val="en-GB"/>
+          <w:b/>
+          <w:sz w:val="24"/>
+          <w:szCs w:val="24"/>
+        </w:rPr>
+        <w:t>Int3:</w:t>
+      </w:r>
+      <w:r>
+        <w:rPr>
+          <w:sz w:val="24"/>
+          <w:szCs w:val="24"/>
         </w:rPr>
         <w:t xml:space="preserve"> </w:t>
       </w:r>
-      <w:proofErr w:type="spellStart"/>
-      <w:r>
-        <w:rPr>
-          <w:sz w:val="24"/>
-          <w:szCs w:val="24"/>
-          <w:lang w:val="en-GB"/>
-        </w:rPr>
-        <w:t>is_administrator</w:t>
-      </w:r>
-      <w:proofErr w:type="spellEnd"/>
-      <w:r>
-        <w:rPr>
-          <w:sz w:val="24"/>
-          <w:szCs w:val="24"/>
-          <w:lang w:val="en-GB"/>
-        </w:rPr>
-        <w:t xml:space="preserve"> = </w:t>
-      </w:r>
-      <w:r>
-        <w:rPr>
-          <w:sz w:val="24"/>
-          <w:szCs w:val="24"/>
-          <w:lang w:val="en-GB"/>
-        </w:rPr>
-        <w:t>true</w:t>
-      </w:r>
-      <w:r>
-        <w:rPr>
-          <w:sz w:val="24"/>
-          <w:szCs w:val="24"/>
-          <w:lang w:val="en-GB"/>
-        </w:rPr>
-        <w:t xml:space="preserve"> (</w:t>
-      </w:r>
-      <w:r>
-        <w:rPr>
-          <w:sz w:val="24"/>
-          <w:szCs w:val="24"/>
-        </w:rPr>
-        <w:t>σ</w:t>
-      </w:r>
-      <w:r>
-        <w:rPr>
-          <w:sz w:val="24"/>
-          <w:szCs w:val="24"/>
-          <w:lang w:val="en-GB"/>
+      <w:r>
+        <w:rPr>
+          <w:sz w:val="24"/>
+          <w:szCs w:val="24"/>
         </w:rPr>
         <w:t xml:space="preserve"> </w:t>
       </w:r>
-      <w:proofErr w:type="spellStart"/>
-      <w:r>
-        <w:rPr>
-          <w:sz w:val="24"/>
-          <w:szCs w:val="24"/>
-          <w:lang w:val="en-GB"/>
-        </w:rPr>
-        <w:t>user_</w:t>
-      </w:r>
-      <w:r>
-        <w:rPr>
-          <w:sz w:val="24"/>
-          <w:szCs w:val="24"/>
-          <w:lang w:val="en-GB"/>
-        </w:rPr>
-        <w:t>id</w:t>
-      </w:r>
-      <w:proofErr w:type="spellEnd"/>
-      <w:r>
-        <w:rPr>
-          <w:sz w:val="24"/>
-          <w:szCs w:val="24"/>
-          <w:lang w:val="en-GB"/>
-        </w:rPr>
-        <w:t xml:space="preserve"> = </w:t>
-      </w:r>
-      <w:r>
-        <w:rPr>
-          <w:sz w:val="24"/>
-          <w:szCs w:val="24"/>
-          <w:lang w:val="en-GB"/>
-        </w:rPr>
-        <w:t>4</w:t>
-      </w:r>
-      <w:r>
-        <w:rPr>
-          <w:sz w:val="24"/>
-          <w:szCs w:val="24"/>
-          <w:lang w:val="en-GB"/>
-        </w:rPr>
-        <w:t xml:space="preserve"> </w:t>
-      </w:r>
-      <w:r>
-        <w:rPr>
-          <w:rFonts w:ascii="Cambria Math" w:hAnsi="Cambria Math" w:cs="Cambria Math"/>
-          <w:sz w:val="24"/>
-          <w:szCs w:val="24"/>
-          <w:lang w:val="en-GB"/>
-        </w:rPr>
-        <w:t>∧</w:t>
-      </w:r>
-      <w:r>
-        <w:rPr>
-          <w:sz w:val="24"/>
-          <w:szCs w:val="24"/>
-          <w:lang w:val="en-GB"/>
-        </w:rPr>
-        <w:t xml:space="preserve"> </w:t>
-      </w:r>
-      <w:proofErr w:type="spellStart"/>
-      <w:r>
-        <w:rPr>
-          <w:sz w:val="24"/>
-          <w:szCs w:val="24"/>
-          <w:lang w:val="en-GB"/>
-        </w:rPr>
-        <w:t>community</w:t>
-      </w:r>
-      <w:r>
-        <w:rPr>
-          <w:sz w:val="24"/>
-          <w:szCs w:val="24"/>
-          <w:lang w:val="en-GB"/>
-        </w:rPr>
-        <w:t>_id</w:t>
-      </w:r>
-      <w:proofErr w:type="spellEnd"/>
-      <w:r>
-        <w:rPr>
-          <w:sz w:val="24"/>
-          <w:szCs w:val="24"/>
-          <w:lang w:val="en-GB"/>
-        </w:rPr>
-        <w:t xml:space="preserve"> = 1</w:t>
-      </w:r>
-      <w:r>
-        <w:rPr>
-          <w:sz w:val="24"/>
-          <w:szCs w:val="24"/>
-          <w:lang w:val="en-GB"/>
-        </w:rPr>
-        <w:t>(</w:t>
-      </w:r>
-      <w:r>
-        <w:rPr>
-          <w:sz w:val="24"/>
-          <w:szCs w:val="24"/>
-          <w:lang w:val="en-GB"/>
-        </w:rPr>
-        <w:t>privileges</w:t>
-      </w:r>
-      <w:r>
-        <w:rPr>
-          <w:sz w:val="24"/>
-          <w:szCs w:val="24"/>
-          <w:lang w:val="en-GB"/>
-        </w:rPr>
-        <w:t>))</w:t>
+      <w:r>
+        <w:rPr>
+          <w:sz w:val="24"/>
+          <w:szCs w:val="24"/>
+        </w:rPr>
+        <w:t xml:space="preserve">Ordenar a </w:t>
+      </w:r>
+      <w:r>
+        <w:rPr>
+          <w:i/>
+          <w:sz w:val="24"/>
+          <w:szCs w:val="24"/>
+        </w:rPr>
+        <w:t xml:space="preserve">wishlist </w:t>
+      </w:r>
+      <w:r>
+        <w:rPr>
+          <w:sz w:val="24"/>
+          <w:szCs w:val="24"/>
+        </w:rPr>
+        <w:t>de um</w:t>
+      </w:r>
+      <w:r>
+        <w:rPr>
+          <w:sz w:val="24"/>
+          <w:szCs w:val="24"/>
+        </w:rPr>
+        <w:t xml:space="preserve"> dado user por preço descendente, neste caso o </w:t>
+      </w:r>
+      <w:r>
+        <w:rPr>
+          <w:i/>
+          <w:sz w:val="24"/>
+          <w:szCs w:val="24"/>
+        </w:rPr>
+        <w:t>user</w:t>
+      </w:r>
+      <w:r>
+        <w:rPr>
+          <w:sz w:val="24"/>
+          <w:szCs w:val="24"/>
+        </w:rPr>
+        <w:t xml:space="preserve"> de id = 6.</w:t>
       </w:r>
     </w:p>
     <w:p>
       <w:pPr>
+        <w:jc w:val="center"/>
         <w:rPr>
           <w:sz w:val="24"/>
           <w:szCs w:val="24"/>
@@ -5620,55 +5060,7 @@
           <w:szCs w:val="24"/>
           <w:lang w:val="en-GB"/>
         </w:rPr>
-        <w:t>Int</w:t>
-      </w:r>
-      <w:r>
-        <w:rPr>
-          <w:sz w:val="24"/>
-          <w:szCs w:val="24"/>
-          <w:lang w:val="en-GB"/>
-        </w:rPr>
-        <w:t>7</w:t>
-      </w:r>
-      <w:r>
-        <w:rPr>
-          <w:sz w:val="24"/>
-          <w:szCs w:val="24"/>
-          <w:lang w:val="en-GB"/>
-        </w:rPr>
-        <w:t xml:space="preserve">:  </w:t>
-      </w:r>
-      <w:r>
-        <w:rPr>
-          <w:sz w:val="24"/>
-          <w:szCs w:val="24"/>
-          <w:lang w:val="en-GB"/>
-        </w:rPr>
-        <w:t>review</w:t>
-      </w:r>
-      <w:r>
-        <w:rPr>
-          <w:sz w:val="24"/>
-          <w:szCs w:val="24"/>
-          <w:lang w:val="en-GB"/>
-        </w:rPr>
-        <w:t xml:space="preserve"> ← </w:t>
-      </w:r>
-      <w:r>
-        <w:rPr>
-          <w:sz w:val="24"/>
-          <w:szCs w:val="24"/>
-          <w:lang w:val="en-GB"/>
-        </w:rPr>
-        <w:t xml:space="preserve">review </w:t>
-      </w:r>
-      <w:r>
-        <w:rPr>
-          <w:sz w:val="24"/>
-          <w:szCs w:val="24"/>
-          <w:lang w:val="en-GB"/>
-        </w:rPr>
-        <w:t>- σ</w:t>
+        <w:t>π</w:t>
       </w:r>
       <w:r>
         <w:rPr>
@@ -5679,48 +5071,76 @@
         <w:t xml:space="preserve"> </w:t>
       </w:r>
       <w:proofErr w:type="spellStart"/>
-      <w:r>
-        <w:rPr>
-          <w:sz w:val="24"/>
-          <w:szCs w:val="24"/>
-          <w:lang w:val="en-GB"/>
-        </w:rPr>
-        <w:t>game</w:t>
-      </w:r>
-      <w:r>
-        <w:rPr>
-          <w:sz w:val="24"/>
-          <w:szCs w:val="24"/>
-          <w:lang w:val="en-GB"/>
-        </w:rPr>
-        <w:t>_</w:t>
-      </w:r>
-      <w:r>
-        <w:rPr>
-          <w:sz w:val="24"/>
-          <w:szCs w:val="24"/>
-          <w:lang w:val="en-GB"/>
-        </w:rPr>
-        <w:t>id</w:t>
+      <w:proofErr w:type="gramStart"/>
+      <w:r>
+        <w:rPr>
+          <w:sz w:val="24"/>
+          <w:szCs w:val="24"/>
+          <w:lang w:val="en-GB"/>
+        </w:rPr>
+        <w:t>game.title</w:t>
       </w:r>
       <w:proofErr w:type="spellEnd"/>
-      <w:r>
-        <w:rPr>
-          <w:sz w:val="24"/>
-          <w:szCs w:val="24"/>
-          <w:lang w:val="en-GB"/>
-        </w:rPr>
-        <w:t xml:space="preserve"> = </w:t>
-      </w:r>
-      <w:r>
-        <w:rPr>
-          <w:sz w:val="24"/>
-          <w:szCs w:val="24"/>
-          <w:lang w:val="en-GB"/>
-        </w:rPr>
-        <w:t xml:space="preserve">1 </w:t>
-      </w:r>
-      <w:proofErr w:type="gramStart"/>
+      <w:proofErr w:type="gramEnd"/>
+      <w:r>
+        <w:rPr>
+          <w:sz w:val="24"/>
+          <w:szCs w:val="24"/>
+          <w:lang w:val="en-GB"/>
+        </w:rPr>
+        <w:t xml:space="preserve">, </w:t>
+      </w:r>
+      <w:proofErr w:type="spellStart"/>
+      <w:r>
+        <w:rPr>
+          <w:sz w:val="24"/>
+          <w:szCs w:val="24"/>
+          <w:lang w:val="en-GB"/>
+        </w:rPr>
+        <w:t>game.price</w:t>
+      </w:r>
+      <w:proofErr w:type="spellEnd"/>
+      <w:r>
+        <w:rPr>
+          <w:sz w:val="24"/>
+          <w:szCs w:val="24"/>
+          <w:lang w:val="en-GB"/>
+        </w:rPr>
+        <w:t xml:space="preserve"> (</w:t>
+      </w:r>
+      <w:r>
+        <w:rPr>
+          <w:sz w:val="24"/>
+          <w:szCs w:val="24"/>
+        </w:rPr>
+        <w:t>σ</w:t>
+      </w:r>
+      <w:r>
+        <w:rPr>
+          <w:sz w:val="24"/>
+          <w:szCs w:val="24"/>
+          <w:lang w:val="en-GB"/>
+        </w:rPr>
+        <w:t xml:space="preserve"> </w:t>
+      </w:r>
+      <w:proofErr w:type="spellStart"/>
+      <w:r>
+        <w:rPr>
+          <w:sz w:val="24"/>
+          <w:szCs w:val="24"/>
+          <w:lang w:val="en-GB"/>
+        </w:rPr>
+        <w:t>user_id</w:t>
+      </w:r>
+      <w:proofErr w:type="spellEnd"/>
+      <w:r>
+        <w:rPr>
+          <w:sz w:val="24"/>
+          <w:szCs w:val="24"/>
+          <w:lang w:val="en-GB"/>
+        </w:rPr>
+        <w:t xml:space="preserve"> = 6 (game</w:t>
+      </w:r>
       <w:r>
         <w:rPr>
           <w:rFonts w:ascii="Cambria Math" w:hAnsi="Cambria Math" w:cs="Cambria Math"/>
@@ -5728,7 +5148,7 @@
           <w:szCs w:val="24"/>
           <w:lang w:val="en-GB"/>
         </w:rPr>
-        <w:t>∧</w:t>
+        <w:t xml:space="preserve"> ⨝</w:t>
       </w:r>
       <w:r>
         <w:rPr>
@@ -5739,6 +5159,7 @@
         </w:rPr>
         <w:t xml:space="preserve"> </w:t>
       </w:r>
+      <w:proofErr w:type="spellStart"/>
       <w:r>
         <w:rPr>
           <w:rFonts w:ascii="Cambria Math" w:hAnsi="Cambria Math" w:cs="Cambria Math"/>
@@ -5746,61 +5167,52 @@
           <w:szCs w:val="24"/>
           <w:lang w:val="en-GB"/>
         </w:rPr>
-        <w:t xml:space="preserve"> </w:t>
+        <w:t>wishlist</w:t>
+      </w:r>
+      <w:proofErr w:type="spellEnd"/>
+      <w:r>
+        <w:rPr>
+          <w:rFonts w:ascii="Cambria Math" w:hAnsi="Cambria Math" w:cs="Cambria Math"/>
+          <w:sz w:val="24"/>
+          <w:szCs w:val="24"/>
+          <w:lang w:val="en-GB"/>
+        </w:rPr>
+        <w:t xml:space="preserve">) </w:t>
+      </w:r>
+      <w:r>
+        <w:rPr>
+          <w:rFonts w:ascii="Cambria Math" w:hAnsi="Cambria Math" w:cs="Cambria Math"/>
+          <w:sz w:val="24"/>
+          <w:szCs w:val="24"/>
+          <w:lang w:val="en-GB"/>
+        </w:rPr>
+        <w:t>)</w:t>
+      </w:r>
+      <w:r>
+        <w:rPr>
+          <w:sz w:val="24"/>
+          <w:szCs w:val="24"/>
+          <w:lang w:val="en-GB"/>
+        </w:rPr>
+        <w:t xml:space="preserve">τ </w:t>
       </w:r>
       <w:proofErr w:type="spellStart"/>
       <w:r>
         <w:rPr>
-          <w:rFonts w:ascii="Cambria Math" w:hAnsi="Cambria Math" w:cs="Cambria Math"/>
-          <w:sz w:val="24"/>
-          <w:szCs w:val="24"/>
-          <w:lang w:val="en-GB"/>
-        </w:rPr>
-        <w:t>user</w:t>
-      </w:r>
-      <w:proofErr w:type="gramEnd"/>
-      <w:r>
-        <w:rPr>
-          <w:rFonts w:ascii="Cambria Math" w:hAnsi="Cambria Math" w:cs="Cambria Math"/>
-          <w:sz w:val="24"/>
-          <w:szCs w:val="24"/>
-          <w:lang w:val="en-GB"/>
-        </w:rPr>
-        <w:t>_id</w:t>
+          <w:sz w:val="24"/>
+          <w:szCs w:val="24"/>
+          <w:lang w:val="en-GB"/>
+        </w:rPr>
+        <w:t>game.price</w:t>
       </w:r>
       <w:proofErr w:type="spellEnd"/>
       <w:r>
         <w:rPr>
-          <w:rFonts w:ascii="Cambria Math" w:hAnsi="Cambria Math" w:cs="Cambria Math"/>
-          <w:sz w:val="24"/>
-          <w:szCs w:val="24"/>
-          <w:lang w:val="en-GB"/>
-        </w:rPr>
-        <w:t xml:space="preserve"> = 5</w:t>
-      </w:r>
-      <w:r>
-        <w:rPr>
-          <w:sz w:val="24"/>
-          <w:szCs w:val="24"/>
-          <w:lang w:val="en-GB"/>
-        </w:rPr>
-        <w:t xml:space="preserve"> (</w:t>
-      </w:r>
-      <w:r>
-        <w:rPr>
-          <w:sz w:val="24"/>
-          <w:szCs w:val="24"/>
-          <w:lang w:val="en-GB"/>
-        </w:rPr>
-        <w:t>review</w:t>
-      </w:r>
-      <w:r>
-        <w:rPr>
-          <w:sz w:val="24"/>
-          <w:szCs w:val="24"/>
-          <w:lang w:val="en-GB"/>
-        </w:rPr>
-        <w:t>)</w:t>
+          <w:sz w:val="24"/>
+          <w:szCs w:val="24"/>
+          <w:lang w:val="en-GB"/>
+        </w:rPr>
+        <w:t>, DESC</w:t>
       </w:r>
     </w:p>
     <w:p>
@@ -5808,171 +5220,41 @@
         <w:rPr>
           <w:sz w:val="24"/>
           <w:szCs w:val="24"/>
-          <w:lang w:val="en-GB"/>
         </w:rPr>
       </w:pPr>
       <w:r>
         <w:rPr>
-          <w:sz w:val="24"/>
-          <w:szCs w:val="24"/>
-          <w:lang w:val="en-GB"/>
-        </w:rPr>
-        <w:t>Int</w:t>
-      </w:r>
-      <w:r>
-        <w:rPr>
-          <w:sz w:val="24"/>
-          <w:szCs w:val="24"/>
-          <w:lang w:val="en-GB"/>
-        </w:rPr>
-        <w:t>8</w:t>
-      </w:r>
-      <w:r>
-        <w:rPr>
-          <w:sz w:val="24"/>
-          <w:szCs w:val="24"/>
-          <w:lang w:val="en-GB"/>
-        </w:rPr>
-        <w:t xml:space="preserve">: </w:t>
-      </w:r>
-      <w:r>
-        <w:rPr>
-          <w:sz w:val="24"/>
-          <w:szCs w:val="24"/>
-        </w:rPr>
-        <w:t>σ</w:t>
-      </w:r>
-      <w:r>
-        <w:rPr>
-          <w:sz w:val="24"/>
-          <w:szCs w:val="24"/>
-          <w:lang w:val="en-GB"/>
+          <w:b/>
+          <w:sz w:val="24"/>
+          <w:szCs w:val="24"/>
+        </w:rPr>
+        <w:t>Int4:</w:t>
+      </w:r>
+      <w:r>
+        <w:rPr>
+          <w:sz w:val="24"/>
+          <w:szCs w:val="24"/>
         </w:rPr>
         <w:t xml:space="preserve"> </w:t>
       </w:r>
-      <w:proofErr w:type="spellStart"/>
-      <w:r>
-        <w:rPr>
-          <w:sz w:val="24"/>
-          <w:szCs w:val="24"/>
-          <w:lang w:val="en-GB"/>
-        </w:rPr>
-        <w:t>post</w:t>
-      </w:r>
-      <w:r>
-        <w:rPr>
-          <w:sz w:val="24"/>
-          <w:szCs w:val="24"/>
-          <w:lang w:val="en-GB"/>
-        </w:rPr>
-        <w:t>_id</w:t>
-      </w:r>
-      <w:proofErr w:type="spellEnd"/>
-      <w:r>
-        <w:rPr>
-          <w:sz w:val="24"/>
-          <w:szCs w:val="24"/>
-          <w:lang w:val="en-GB"/>
-        </w:rPr>
-        <w:t xml:space="preserve"> = 1 </w:t>
-      </w:r>
-      <w:r>
-        <w:rPr>
-          <w:rFonts w:ascii="Cambria Math" w:hAnsi="Cambria Math" w:cs="Cambria Math"/>
-          <w:sz w:val="24"/>
-          <w:szCs w:val="24"/>
-          <w:lang w:val="en-GB"/>
-        </w:rPr>
-        <w:t>∧</w:t>
-      </w:r>
-      <w:r>
-        <w:rPr>
-          <w:rFonts w:ascii="Cambria Math" w:hAnsi="Cambria Math" w:cs="Cambria Math"/>
-          <w:sz w:val="24"/>
-          <w:szCs w:val="24"/>
-          <w:lang w:val="en-GB"/>
-        </w:rPr>
-        <w:t xml:space="preserve"> </w:t>
-      </w:r>
-      <w:proofErr w:type="spellStart"/>
-      <w:r>
-        <w:rPr>
-          <w:rFonts w:ascii="Cambria Math" w:hAnsi="Cambria Math" w:cs="Cambria Math"/>
-          <w:sz w:val="24"/>
-          <w:szCs w:val="24"/>
-          <w:lang w:val="en-GB"/>
-        </w:rPr>
-        <w:t>reting</w:t>
-      </w:r>
-      <w:proofErr w:type="spellEnd"/>
-      <w:r>
-        <w:rPr>
-          <w:rFonts w:ascii="Cambria Math" w:hAnsi="Cambria Math" w:cs="Cambria Math"/>
-          <w:sz w:val="24"/>
-          <w:szCs w:val="24"/>
-          <w:lang w:val="en-GB"/>
-        </w:rPr>
-        <w:t xml:space="preserve"> &gt; 33 </w:t>
-      </w:r>
-      <w:r>
-        <w:rPr>
-          <w:sz w:val="24"/>
-          <w:szCs w:val="24"/>
-          <w:lang w:val="en-GB"/>
-        </w:rPr>
-        <w:t>(</w:t>
-      </w:r>
-      <w:r>
-        <w:rPr>
-          <w:sz w:val="24"/>
-          <w:szCs w:val="24"/>
-          <w:lang w:val="en-GB"/>
-        </w:rPr>
-        <w:t>comment</w:t>
-      </w:r>
-      <w:r>
-        <w:rPr>
-          <w:sz w:val="24"/>
-          <w:szCs w:val="24"/>
-          <w:lang w:val="en-GB"/>
-        </w:rPr>
-        <w:t>)</w:t>
-      </w:r>
-      <w:r>
-        <w:rPr>
-          <w:sz w:val="24"/>
-          <w:szCs w:val="24"/>
-          <w:lang w:val="en-GB"/>
-        </w:rPr>
-        <w:t xml:space="preserve"> </w:t>
-      </w:r>
-      <w:r>
-        <w:rPr>
-          <w:sz w:val="24"/>
-          <w:szCs w:val="24"/>
-          <w:lang w:val="en-GB"/>
-        </w:rPr>
-        <w:t xml:space="preserve">τ </w:t>
-      </w:r>
-      <w:r>
-        <w:rPr>
-          <w:sz w:val="24"/>
-          <w:szCs w:val="24"/>
-          <w:lang w:val="en-GB"/>
-        </w:rPr>
-        <w:t xml:space="preserve">rating, </w:t>
-      </w:r>
-      <w:r>
-        <w:rPr>
-          <w:sz w:val="24"/>
-          <w:szCs w:val="24"/>
-          <w:lang w:val="en-GB"/>
-        </w:rPr>
-        <w:t>ASC</w:t>
+      <w:r>
+        <w:rPr>
+          <w:sz w:val="24"/>
+          <w:szCs w:val="24"/>
+        </w:rPr>
+        <w:t>Selecionar todos os j</w:t>
+      </w:r>
+      <w:r>
+        <w:rPr>
+          <w:sz w:val="24"/>
+          <w:szCs w:val="24"/>
+        </w:rPr>
+        <w:t>ogos de um dado estúdio, ou seja, todos os jogos que esse estúdio desenvolveu ou publicou. Neste caso, utilizamos o estúdio com id = 1.</w:t>
       </w:r>
     </w:p>
     <w:p>
       <w:pPr>
+        <w:jc w:val="center"/>
         <w:rPr>
           <w:sz w:val="24"/>
           <w:szCs w:val="24"/>
@@ -5983,33 +5265,8 @@
         <w:rPr>
           <w:sz w:val="24"/>
           <w:szCs w:val="24"/>
-          <w:lang w:val="en-GB"/>
-        </w:rPr>
-        <w:t>Int</w:t>
-      </w:r>
-      <w:r>
-        <w:rPr>
-          <w:sz w:val="24"/>
-          <w:szCs w:val="24"/>
-          <w:lang w:val="en-GB"/>
-        </w:rPr>
-        <w:t>9</w:t>
-      </w:r>
-      <w:r>
-        <w:rPr>
-          <w:sz w:val="24"/>
-          <w:szCs w:val="24"/>
-          <w:lang w:val="en-GB"/>
-        </w:rPr>
-        <w:t xml:space="preserve">: </w:t>
-      </w:r>
-      <w:r>
-        <w:rPr>
-          <w:sz w:val="24"/>
-          <w:szCs w:val="24"/>
-          <w:lang w:val="en-GB"/>
-        </w:rPr>
-        <w:t>π</w:t>
+        </w:rPr>
+        <w:t>σ</w:t>
       </w:r>
       <w:r>
         <w:rPr>
@@ -6020,88 +5277,42 @@
         <w:t xml:space="preserve"> </w:t>
       </w:r>
       <w:proofErr w:type="spellStart"/>
-      <w:proofErr w:type="gramStart"/>
-      <w:r>
-        <w:rPr>
-          <w:sz w:val="24"/>
-          <w:szCs w:val="24"/>
-          <w:lang w:val="en-GB"/>
-        </w:rPr>
-        <w:t>game.title</w:t>
+      <w:r>
+        <w:rPr>
+          <w:sz w:val="24"/>
+          <w:szCs w:val="24"/>
+          <w:lang w:val="en-GB"/>
+        </w:rPr>
+        <w:t>game.publisher_id</w:t>
       </w:r>
       <w:proofErr w:type="spellEnd"/>
-      <w:proofErr w:type="gramEnd"/>
-      <w:r>
-        <w:rPr>
-          <w:sz w:val="24"/>
-          <w:szCs w:val="24"/>
-          <w:lang w:val="en-GB"/>
-        </w:rPr>
-        <w:t xml:space="preserve">, users.name </w:t>
-      </w:r>
-      <w:r>
-        <w:rPr>
-          <w:sz w:val="24"/>
-          <w:szCs w:val="24"/>
-          <w:lang w:val="en-GB"/>
-        </w:rPr>
-        <w:t>((</w:t>
-      </w:r>
-      <w:r>
-        <w:rPr>
-          <w:sz w:val="24"/>
-          <w:szCs w:val="24"/>
-          <w:lang w:val="en-GB"/>
-        </w:rPr>
-        <w:t>π</w:t>
-      </w:r>
-      <w:r>
-        <w:rPr>
+      <w:r>
+        <w:rPr>
+          <w:sz w:val="24"/>
+          <w:szCs w:val="24"/>
+          <w:lang w:val="en-GB"/>
+        </w:rPr>
+        <w:t xml:space="preserve"> = 1 </w:t>
+      </w:r>
+      <w:r>
+        <w:rPr>
+          <w:rFonts w:ascii="Cambria Math" w:hAnsi="Cambria Math" w:cs="Cambria Math"/>
+          <w:sz w:val="24"/>
+          <w:szCs w:val="24"/>
+          <w:lang w:val="en-GB"/>
+        </w:rPr>
+        <w:t>∨</w:t>
+      </w:r>
+      <w:r>
+        <w:rPr>
+          <w:rFonts w:ascii="Cambria Math" w:hAnsi="Cambria Math" w:cs="Cambria Math"/>
           <w:sz w:val="24"/>
           <w:szCs w:val="24"/>
           <w:lang w:val="en-GB"/>
         </w:rPr>
         <w:t xml:space="preserve"> </w:t>
       </w:r>
-      <w:r>
-        <w:rPr>
-          <w:sz w:val="24"/>
-          <w:szCs w:val="24"/>
-          <w:lang w:val="en-GB"/>
-        </w:rPr>
-        <w:t xml:space="preserve">F1.user1 </w:t>
-      </w:r>
-      <w:r>
-        <w:rPr>
-          <w:sz w:val="24"/>
-          <w:szCs w:val="24"/>
-          <w:lang w:val="en-GB"/>
-        </w:rPr>
-        <w:t>(</w:t>
-      </w:r>
-      <w:r>
-        <w:rPr>
-          <w:sz w:val="24"/>
-          <w:szCs w:val="24"/>
-        </w:rPr>
-        <w:t>σ</w:t>
-      </w:r>
-      <w:r>
-        <w:rPr>
-          <w:sz w:val="24"/>
-          <w:szCs w:val="24"/>
-          <w:lang w:val="en-GB"/>
-        </w:rPr>
-        <w:t xml:space="preserve"> F1.user2 = 5 (f</w:t>
-      </w:r>
-      <w:r>
-        <w:rPr>
-          <w:sz w:val="24"/>
-          <w:szCs w:val="24"/>
-          <w:lang w:val="en-GB"/>
-        </w:rPr>
-        <w:t xml:space="preserve">riendship F1)) </w:t>
-      </w:r>
+      <w:proofErr w:type="spellStart"/>
       <w:r>
         <w:rPr>
           <w:rFonts w:ascii="Cambria Math" w:hAnsi="Cambria Math" w:cs="Cambria Math"/>
@@ -6109,8 +5320,9 @@
           <w:szCs w:val="24"/>
           <w:lang w:val="en-GB"/>
         </w:rPr>
-        <w:t>∪</w:t>
-      </w:r>
+        <w:t>game.developer_id</w:t>
+      </w:r>
+      <w:proofErr w:type="spellEnd"/>
       <w:r>
         <w:rPr>
           <w:rFonts w:ascii="Cambria Math" w:hAnsi="Cambria Math" w:cs="Cambria Math"/>
@@ -6118,262 +5330,15 @@
           <w:szCs w:val="24"/>
           <w:lang w:val="en-GB"/>
         </w:rPr>
-        <w:t xml:space="preserve"> </w:t>
-      </w:r>
-      <w:r>
-        <w:rPr>
-          <w:sz w:val="24"/>
-          <w:szCs w:val="24"/>
-          <w:lang w:val="en-GB"/>
-        </w:rPr>
-        <w:t xml:space="preserve"> </w:t>
-      </w:r>
-      <w:r>
-        <w:rPr>
-          <w:sz w:val="24"/>
-          <w:szCs w:val="24"/>
-          <w:lang w:val="en-GB"/>
-        </w:rPr>
-        <w:t>π</w:t>
-      </w:r>
-      <w:r>
-        <w:rPr>
-          <w:sz w:val="24"/>
-          <w:szCs w:val="24"/>
-          <w:lang w:val="en-GB"/>
-        </w:rPr>
-        <w:t xml:space="preserve"> </w:t>
-      </w:r>
-      <w:r>
-        <w:rPr>
-          <w:sz w:val="24"/>
-          <w:szCs w:val="24"/>
-          <w:lang w:val="en-GB"/>
-        </w:rPr>
-        <w:t>F</w:t>
-      </w:r>
-      <w:r>
-        <w:rPr>
-          <w:sz w:val="24"/>
-          <w:szCs w:val="24"/>
-          <w:lang w:val="en-GB"/>
-        </w:rPr>
-        <w:t>2</w:t>
-      </w:r>
-      <w:r>
-        <w:rPr>
-          <w:sz w:val="24"/>
-          <w:szCs w:val="24"/>
-          <w:lang w:val="en-GB"/>
-        </w:rPr>
-        <w:t>.user</w:t>
-      </w:r>
-      <w:r>
-        <w:rPr>
-          <w:sz w:val="24"/>
-          <w:szCs w:val="24"/>
-          <w:lang w:val="en-GB"/>
-        </w:rPr>
-        <w:t>2</w:t>
-      </w:r>
-      <w:r>
-        <w:rPr>
-          <w:sz w:val="24"/>
-          <w:szCs w:val="24"/>
-          <w:lang w:val="en-GB"/>
-        </w:rPr>
-        <w:t xml:space="preserve"> </w:t>
-      </w:r>
-      <w:r>
-        <w:rPr>
-          <w:sz w:val="24"/>
-          <w:szCs w:val="24"/>
-          <w:lang w:val="en-GB"/>
-        </w:rPr>
-        <w:t>(</w:t>
-      </w:r>
-      <w:r>
-        <w:rPr>
-          <w:sz w:val="24"/>
-          <w:szCs w:val="24"/>
-        </w:rPr>
-        <w:t>σ</w:t>
-      </w:r>
-      <w:r>
-        <w:rPr>
-          <w:sz w:val="24"/>
-          <w:szCs w:val="24"/>
-          <w:lang w:val="en-GB"/>
-        </w:rPr>
-        <w:t xml:space="preserve"> F</w:t>
-      </w:r>
-      <w:r>
-        <w:rPr>
-          <w:sz w:val="24"/>
-          <w:szCs w:val="24"/>
-          <w:lang w:val="en-GB"/>
-        </w:rPr>
-        <w:t>2</w:t>
-      </w:r>
-      <w:r>
-        <w:rPr>
-          <w:sz w:val="24"/>
-          <w:szCs w:val="24"/>
-          <w:lang w:val="en-GB"/>
-        </w:rPr>
-        <w:t>.user</w:t>
-      </w:r>
-      <w:r>
-        <w:rPr>
-          <w:sz w:val="24"/>
-          <w:szCs w:val="24"/>
-          <w:lang w:val="en-GB"/>
-        </w:rPr>
-        <w:t>1</w:t>
-      </w:r>
-      <w:r>
-        <w:rPr>
-          <w:sz w:val="24"/>
-          <w:szCs w:val="24"/>
-          <w:lang w:val="en-GB"/>
-        </w:rPr>
-        <w:t xml:space="preserve"> = 5 (f</w:t>
-      </w:r>
-      <w:r>
-        <w:rPr>
-          <w:sz w:val="24"/>
-          <w:szCs w:val="24"/>
-          <w:lang w:val="en-GB"/>
-        </w:rPr>
-        <w:t>riendship F</w:t>
-      </w:r>
-      <w:r>
-        <w:rPr>
-          <w:sz w:val="24"/>
-          <w:szCs w:val="24"/>
-          <w:lang w:val="en-GB"/>
-        </w:rPr>
-        <w:t>2</w:t>
-      </w:r>
-      <w:r>
-        <w:rPr>
-          <w:sz w:val="24"/>
-          <w:szCs w:val="24"/>
-          <w:lang w:val="en-GB"/>
-        </w:rPr>
-        <w:t>)</w:t>
-      </w:r>
-      <w:r>
-        <w:rPr>
-          <w:sz w:val="24"/>
-          <w:szCs w:val="24"/>
-          <w:lang w:val="en-GB"/>
-        </w:rPr>
-        <w:t xml:space="preserve">) </w:t>
-      </w:r>
-      <w:r>
-        <w:rPr>
-          <w:rFonts w:ascii="Cambria Math" w:hAnsi="Cambria Math" w:cs="Cambria Math"/>
-          <w:sz w:val="24"/>
-          <w:szCs w:val="24"/>
-          <w:lang w:val="en-GB"/>
-        </w:rPr>
-        <w:t>⨝</w:t>
-      </w:r>
-      <w:r>
-        <w:rPr>
-          <w:rFonts w:ascii="Cambria Math" w:hAnsi="Cambria Math" w:cs="Cambria Math"/>
-          <w:sz w:val="24"/>
-          <w:szCs w:val="24"/>
-          <w:lang w:val="en-GB"/>
-        </w:rPr>
-        <w:t xml:space="preserve"> </w:t>
-      </w:r>
-      <w:proofErr w:type="spellStart"/>
-      <w:r>
-        <w:rPr>
-          <w:rFonts w:ascii="Cambria Math" w:hAnsi="Cambria Math" w:cs="Cambria Math"/>
-          <w:sz w:val="24"/>
-          <w:szCs w:val="24"/>
-          <w:lang w:val="en-GB"/>
-        </w:rPr>
-        <w:t>ownsership</w:t>
-      </w:r>
-      <w:proofErr w:type="spellEnd"/>
-      <w:r>
-        <w:rPr>
-          <w:sz w:val="24"/>
-          <w:szCs w:val="24"/>
-          <w:lang w:val="en-GB"/>
-        </w:rPr>
-        <w:t>)</w:t>
-      </w:r>
-      <w:r>
-        <w:rPr>
-          <w:rFonts w:ascii="Cambria Math" w:hAnsi="Cambria Math" w:cs="Cambria Math"/>
-          <w:sz w:val="24"/>
-          <w:szCs w:val="24"/>
-          <w:lang w:val="en-GB"/>
-        </w:rPr>
-        <w:t xml:space="preserve"> </w:t>
-      </w:r>
-      <w:r>
-        <w:rPr>
-          <w:rFonts w:ascii="Cambria Math" w:hAnsi="Cambria Math" w:cs="Cambria Math"/>
-          <w:sz w:val="24"/>
-          <w:szCs w:val="24"/>
-          <w:lang w:val="en-GB"/>
-        </w:rPr>
-        <w:t>⨝</w:t>
-      </w:r>
-      <w:r>
-        <w:rPr>
-          <w:rFonts w:ascii="Cambria Math" w:hAnsi="Cambria Math" w:cs="Cambria Math"/>
-          <w:sz w:val="24"/>
-          <w:szCs w:val="24"/>
-          <w:lang w:val="en-GB"/>
-        </w:rPr>
-        <w:t xml:space="preserve"> game</w:t>
-      </w:r>
-      <w:r>
-        <w:rPr>
-          <w:sz w:val="24"/>
-          <w:szCs w:val="24"/>
-          <w:lang w:val="en-GB"/>
-        </w:rPr>
-        <w:t>)</w:t>
-      </w:r>
-      <w:r>
-        <w:rPr>
-          <w:sz w:val="24"/>
-          <w:szCs w:val="24"/>
-          <w:lang w:val="en-GB"/>
-        </w:rPr>
-        <w:t xml:space="preserve"> </w:t>
-      </w:r>
-      <w:r>
-        <w:rPr>
-          <w:sz w:val="24"/>
-          <w:szCs w:val="24"/>
-          <w:lang w:val="en-GB"/>
-        </w:rPr>
-        <w:t xml:space="preserve">τ </w:t>
-      </w:r>
-      <w:r>
-        <w:rPr>
-          <w:sz w:val="24"/>
-          <w:szCs w:val="24"/>
-          <w:lang w:val="en-GB"/>
-        </w:rPr>
-        <w:t>game.id</w:t>
-      </w:r>
-      <w:r>
-        <w:rPr>
-          <w:sz w:val="24"/>
-          <w:szCs w:val="24"/>
-          <w:lang w:val="en-GB"/>
-        </w:rPr>
-        <w:t>, DESC</w:t>
+        <w:t xml:space="preserve"> = 1</w:t>
+      </w:r>
+      <w:r>
+        <w:rPr>
+          <w:sz w:val="24"/>
+          <w:szCs w:val="24"/>
+          <w:lang w:val="en-GB"/>
+        </w:rPr>
+        <w:t xml:space="preserve"> (game)</w:t>
       </w:r>
     </w:p>
     <w:p>
@@ -6381,33 +5346,807 @@
         <w:rPr>
           <w:sz w:val="24"/>
           <w:szCs w:val="24"/>
-          <w:lang w:val="en-GB"/>
         </w:rPr>
       </w:pPr>
       <w:r>
         <w:rPr>
-          <w:sz w:val="24"/>
-          <w:szCs w:val="24"/>
-          <w:lang w:val="en-GB"/>
-        </w:rPr>
-        <w:t>Int</w:t>
-      </w:r>
-      <w:r>
-        <w:rPr>
-          <w:sz w:val="24"/>
-          <w:szCs w:val="24"/>
-          <w:lang w:val="en-GB"/>
-        </w:rPr>
-        <w:t>10</w:t>
-      </w:r>
-      <w:r>
-        <w:rPr>
-          <w:sz w:val="24"/>
-          <w:szCs w:val="24"/>
-          <w:lang w:val="en-GB"/>
-        </w:rPr>
-        <w:t xml:space="preserve">: </w:t>
-      </w:r>
+          <w:b/>
+          <w:sz w:val="24"/>
+          <w:szCs w:val="24"/>
+        </w:rPr>
+        <w:t>Int5:</w:t>
+      </w:r>
+      <w:r>
+        <w:rPr>
+          <w:sz w:val="24"/>
+          <w:szCs w:val="24"/>
+        </w:rPr>
+        <w:t xml:space="preserve"> </w:t>
+      </w:r>
+      <w:r>
+        <w:rPr>
+          <w:sz w:val="24"/>
+          <w:szCs w:val="24"/>
+        </w:rPr>
+        <w:t>Atualizar o preço d</w:t>
+      </w:r>
+      <w:r>
+        <w:rPr>
+          <w:sz w:val="24"/>
+          <w:szCs w:val="24"/>
+        </w:rPr>
+        <w:t>e um dado jogo, neste caso o jogo de id = 3.</w:t>
+      </w:r>
+    </w:p>
+    <w:p>
+      <w:pPr>
+        <w:jc w:val="center"/>
+        <w:rPr>
+          <w:sz w:val="24"/>
+          <w:szCs w:val="24"/>
+          <w:lang w:val="en-GB"/>
+        </w:rPr>
+      </w:pPr>
+      <w:r>
+        <w:rPr>
+          <w:sz w:val="24"/>
+          <w:szCs w:val="24"/>
+          <w:lang w:val="en-GB"/>
+        </w:rPr>
+        <w:t>game ← π</w:t>
+      </w:r>
+      <w:r>
+        <w:rPr>
+          <w:sz w:val="24"/>
+          <w:szCs w:val="24"/>
+          <w:lang w:val="en-GB"/>
+        </w:rPr>
+        <w:t xml:space="preserve"> </w:t>
+      </w:r>
+      <w:proofErr w:type="spellStart"/>
+      <w:proofErr w:type="gramStart"/>
+      <w:r>
+        <w:rPr>
+          <w:sz w:val="24"/>
+          <w:szCs w:val="24"/>
+          <w:lang w:val="en-GB"/>
+        </w:rPr>
+        <w:t>game.price</w:t>
+      </w:r>
+      <w:proofErr w:type="spellEnd"/>
+      <w:proofErr w:type="gramEnd"/>
+      <w:r>
+        <w:rPr>
+          <w:sz w:val="24"/>
+          <w:szCs w:val="24"/>
+          <w:lang w:val="en-GB"/>
+        </w:rPr>
+        <w:t xml:space="preserve"> = 30 (</w:t>
+      </w:r>
+      <w:r>
+        <w:rPr>
+          <w:sz w:val="24"/>
+          <w:szCs w:val="24"/>
+        </w:rPr>
+        <w:t>σ</w:t>
+      </w:r>
+      <w:r>
+        <w:rPr>
+          <w:sz w:val="24"/>
+          <w:szCs w:val="24"/>
+          <w:lang w:val="en-GB"/>
+        </w:rPr>
+        <w:t xml:space="preserve"> </w:t>
+      </w:r>
+      <w:r>
+        <w:rPr>
+          <w:sz w:val="24"/>
+          <w:szCs w:val="24"/>
+          <w:lang w:val="en-GB"/>
+        </w:rPr>
+        <w:t>game.id = 3 (game))</w:t>
+      </w:r>
+    </w:p>
+    <w:p>
+      <w:pPr>
+        <w:rPr>
+          <w:sz w:val="24"/>
+          <w:szCs w:val="24"/>
+        </w:rPr>
+      </w:pPr>
+      <w:r>
+        <w:rPr>
+          <w:b/>
+          <w:sz w:val="24"/>
+          <w:szCs w:val="24"/>
+        </w:rPr>
+        <w:t>Int6:</w:t>
+      </w:r>
+      <w:r>
+        <w:rPr>
+          <w:sz w:val="24"/>
+          <w:szCs w:val="24"/>
+        </w:rPr>
+        <w:t xml:space="preserve"> </w:t>
+      </w:r>
+      <w:r>
+        <w:rPr>
+          <w:sz w:val="24"/>
+          <w:szCs w:val="24"/>
+        </w:rPr>
+        <w:t xml:space="preserve">Colocar um dado </w:t>
+      </w:r>
+      <w:r>
+        <w:rPr>
+          <w:i/>
+          <w:sz w:val="24"/>
+          <w:szCs w:val="24"/>
+        </w:rPr>
+        <w:t>u</w:t>
+      </w:r>
+      <w:r>
+        <w:rPr>
+          <w:i/>
+          <w:sz w:val="24"/>
+          <w:szCs w:val="24"/>
+        </w:rPr>
+        <w:t>ser</w:t>
+      </w:r>
+      <w:r>
+        <w:rPr>
+          <w:sz w:val="24"/>
+          <w:szCs w:val="24"/>
+        </w:rPr>
+        <w:t xml:space="preserve"> como administrador de uma comunidade, neste caso o </w:t>
+      </w:r>
+      <w:r>
+        <w:rPr>
+          <w:i/>
+          <w:sz w:val="24"/>
+          <w:szCs w:val="24"/>
+        </w:rPr>
+        <w:t xml:space="preserve">user </w:t>
+      </w:r>
+      <w:r>
+        <w:rPr>
+          <w:sz w:val="24"/>
+          <w:szCs w:val="24"/>
+        </w:rPr>
+        <w:t>de id = 4 e a comunidade com id = 1.</w:t>
+      </w:r>
+    </w:p>
+    <w:p>
+      <w:pPr>
+        <w:jc w:val="center"/>
+        <w:rPr>
+          <w:sz w:val="24"/>
+          <w:szCs w:val="24"/>
+          <w:lang w:val="en-GB"/>
+        </w:rPr>
+      </w:pPr>
+      <w:r>
+        <w:rPr>
+          <w:sz w:val="24"/>
+          <w:szCs w:val="24"/>
+          <w:lang w:val="en-GB"/>
+        </w:rPr>
+        <w:t>privileges</w:t>
+      </w:r>
+      <w:r>
+        <w:rPr>
+          <w:sz w:val="24"/>
+          <w:szCs w:val="24"/>
+          <w:lang w:val="en-GB"/>
+        </w:rPr>
+        <w:t xml:space="preserve"> ← π</w:t>
+      </w:r>
+      <w:r>
+        <w:rPr>
+          <w:sz w:val="24"/>
+          <w:szCs w:val="24"/>
+          <w:lang w:val="en-GB"/>
+        </w:rPr>
+        <w:t xml:space="preserve"> </w:t>
+      </w:r>
+      <w:proofErr w:type="spellStart"/>
+      <w:r>
+        <w:rPr>
+          <w:sz w:val="24"/>
+          <w:szCs w:val="24"/>
+          <w:lang w:val="en-GB"/>
+        </w:rPr>
+        <w:t>is_administrator</w:t>
+      </w:r>
+      <w:proofErr w:type="spellEnd"/>
+      <w:r>
+        <w:rPr>
+          <w:sz w:val="24"/>
+          <w:szCs w:val="24"/>
+          <w:lang w:val="en-GB"/>
+        </w:rPr>
+        <w:t xml:space="preserve"> = true (</w:t>
+      </w:r>
+      <w:r>
+        <w:rPr>
+          <w:sz w:val="24"/>
+          <w:szCs w:val="24"/>
+        </w:rPr>
+        <w:t>σ</w:t>
+      </w:r>
+      <w:r>
+        <w:rPr>
+          <w:sz w:val="24"/>
+          <w:szCs w:val="24"/>
+          <w:lang w:val="en-GB"/>
+        </w:rPr>
+        <w:t xml:space="preserve"> </w:t>
+      </w:r>
+      <w:proofErr w:type="spellStart"/>
+      <w:r>
+        <w:rPr>
+          <w:sz w:val="24"/>
+          <w:szCs w:val="24"/>
+          <w:lang w:val="en-GB"/>
+        </w:rPr>
+        <w:t>user_id</w:t>
+      </w:r>
+      <w:proofErr w:type="spellEnd"/>
+      <w:r>
+        <w:rPr>
+          <w:sz w:val="24"/>
+          <w:szCs w:val="24"/>
+          <w:lang w:val="en-GB"/>
+        </w:rPr>
+        <w:t xml:space="preserve"> = 4 </w:t>
+      </w:r>
+      <w:r>
+        <w:rPr>
+          <w:rFonts w:ascii="Cambria Math" w:hAnsi="Cambria Math" w:cs="Cambria Math"/>
+          <w:sz w:val="24"/>
+          <w:szCs w:val="24"/>
+          <w:lang w:val="en-GB"/>
+        </w:rPr>
+        <w:t>∧</w:t>
+      </w:r>
+      <w:r>
+        <w:rPr>
+          <w:sz w:val="24"/>
+          <w:szCs w:val="24"/>
+          <w:lang w:val="en-GB"/>
+        </w:rPr>
+        <w:t xml:space="preserve"> </w:t>
+      </w:r>
+      <w:proofErr w:type="spellStart"/>
+      <w:r>
+        <w:rPr>
+          <w:sz w:val="24"/>
+          <w:szCs w:val="24"/>
+          <w:lang w:val="en-GB"/>
+        </w:rPr>
+        <w:t>community</w:t>
+      </w:r>
+      <w:r>
+        <w:rPr>
+          <w:sz w:val="24"/>
+          <w:szCs w:val="24"/>
+          <w:lang w:val="en-GB"/>
+        </w:rPr>
+        <w:t>_id</w:t>
+      </w:r>
+      <w:proofErr w:type="spellEnd"/>
+      <w:r>
+        <w:rPr>
+          <w:sz w:val="24"/>
+          <w:szCs w:val="24"/>
+          <w:lang w:val="en-GB"/>
+        </w:rPr>
+        <w:t xml:space="preserve"> = 1(privileges))</w:t>
+      </w:r>
+    </w:p>
+    <w:p>
+      <w:pPr>
+        <w:rPr>
+          <w:sz w:val="24"/>
+          <w:szCs w:val="24"/>
+        </w:rPr>
+      </w:pPr>
+      <w:r>
+        <w:rPr>
+          <w:b/>
+          <w:sz w:val="24"/>
+          <w:szCs w:val="24"/>
+        </w:rPr>
+        <w:t>Int7:</w:t>
+      </w:r>
+      <w:r>
+        <w:rPr>
+          <w:sz w:val="24"/>
+          <w:szCs w:val="24"/>
+        </w:rPr>
+        <w:t xml:space="preserve"> </w:t>
+      </w:r>
+      <w:r>
+        <w:rPr>
+          <w:sz w:val="24"/>
+          <w:szCs w:val="24"/>
+        </w:rPr>
+        <w:t xml:space="preserve">Apagar as </w:t>
+      </w:r>
+      <w:r>
+        <w:rPr>
+          <w:i/>
+          <w:sz w:val="24"/>
+          <w:szCs w:val="24"/>
+        </w:rPr>
+        <w:t xml:space="preserve">reviews </w:t>
+      </w:r>
+      <w:r>
+        <w:rPr>
+          <w:sz w:val="24"/>
+          <w:szCs w:val="24"/>
+        </w:rPr>
+        <w:t>de u</w:t>
+      </w:r>
+      <w:r>
+        <w:rPr>
+          <w:sz w:val="24"/>
+          <w:szCs w:val="24"/>
+        </w:rPr>
+        <w:t xml:space="preserve">m dado jogo escritas por um dado </w:t>
+      </w:r>
+      <w:r>
+        <w:rPr>
+          <w:i/>
+          <w:sz w:val="24"/>
+          <w:szCs w:val="24"/>
+        </w:rPr>
+        <w:t>user</w:t>
+      </w:r>
+      <w:r>
+        <w:rPr>
+          <w:sz w:val="24"/>
+          <w:szCs w:val="24"/>
+        </w:rPr>
+        <w:t xml:space="preserve">, neste caso o </w:t>
+      </w:r>
+      <w:r>
+        <w:rPr>
+          <w:i/>
+          <w:sz w:val="24"/>
+          <w:szCs w:val="24"/>
+        </w:rPr>
+        <w:t xml:space="preserve">user </w:t>
+      </w:r>
+      <w:r>
+        <w:rPr>
+          <w:sz w:val="24"/>
+          <w:szCs w:val="24"/>
+        </w:rPr>
+        <w:t xml:space="preserve">de id = </w:t>
+      </w:r>
+      <w:r>
+        <w:rPr>
+          <w:sz w:val="24"/>
+          <w:szCs w:val="24"/>
+        </w:rPr>
+        <w:t>5 e o jogo de id = 1.</w:t>
+      </w:r>
+    </w:p>
+    <w:p>
+      <w:pPr>
+        <w:jc w:val="center"/>
+        <w:rPr>
+          <w:sz w:val="24"/>
+          <w:szCs w:val="24"/>
+          <w:lang w:val="en-GB"/>
+        </w:rPr>
+      </w:pPr>
+      <w:r>
+        <w:rPr>
+          <w:sz w:val="24"/>
+          <w:szCs w:val="24"/>
+          <w:lang w:val="en-GB"/>
+        </w:rPr>
+        <w:t>review</w:t>
+      </w:r>
+      <w:r>
+        <w:rPr>
+          <w:sz w:val="24"/>
+          <w:szCs w:val="24"/>
+          <w:lang w:val="en-GB"/>
+        </w:rPr>
+        <w:t xml:space="preserve"> ← </w:t>
+      </w:r>
+      <w:r>
+        <w:rPr>
+          <w:sz w:val="24"/>
+          <w:szCs w:val="24"/>
+          <w:lang w:val="en-GB"/>
+        </w:rPr>
+        <w:t xml:space="preserve">review </w:t>
+      </w:r>
+      <w:r>
+        <w:rPr>
+          <w:sz w:val="24"/>
+          <w:szCs w:val="24"/>
+          <w:lang w:val="en-GB"/>
+        </w:rPr>
+        <w:t>- σ</w:t>
+      </w:r>
+      <w:r>
+        <w:rPr>
+          <w:sz w:val="24"/>
+          <w:szCs w:val="24"/>
+          <w:lang w:val="en-GB"/>
+        </w:rPr>
+        <w:t xml:space="preserve"> </w:t>
+      </w:r>
+      <w:proofErr w:type="spellStart"/>
+      <w:r>
+        <w:rPr>
+          <w:sz w:val="24"/>
+          <w:szCs w:val="24"/>
+          <w:lang w:val="en-GB"/>
+        </w:rPr>
+        <w:t>game_id</w:t>
+      </w:r>
+      <w:proofErr w:type="spellEnd"/>
+      <w:r>
+        <w:rPr>
+          <w:sz w:val="24"/>
+          <w:szCs w:val="24"/>
+          <w:lang w:val="en-GB"/>
+        </w:rPr>
+        <w:t xml:space="preserve"> = 1 </w:t>
+      </w:r>
+      <w:r>
+        <w:rPr>
+          <w:rFonts w:ascii="Cambria Math" w:hAnsi="Cambria Math" w:cs="Cambria Math"/>
+          <w:sz w:val="24"/>
+          <w:szCs w:val="24"/>
+          <w:lang w:val="en-GB"/>
+        </w:rPr>
+        <w:t>∧</w:t>
+      </w:r>
+      <w:r>
+        <w:rPr>
+          <w:rFonts w:ascii="Cambria Math" w:hAnsi="Cambria Math" w:cs="Cambria Math"/>
+          <w:sz w:val="24"/>
+          <w:szCs w:val="24"/>
+          <w:lang w:val="en-GB"/>
+        </w:rPr>
+        <w:t xml:space="preserve"> </w:t>
+      </w:r>
+      <w:proofErr w:type="spellStart"/>
+      <w:r>
+        <w:rPr>
+          <w:rFonts w:ascii="Cambria Math" w:hAnsi="Cambria Math" w:cs="Cambria Math"/>
+          <w:sz w:val="24"/>
+          <w:szCs w:val="24"/>
+          <w:lang w:val="en-GB"/>
+        </w:rPr>
+        <w:t>user</w:t>
+      </w:r>
+      <w:r>
+        <w:rPr>
+          <w:rFonts w:ascii="Cambria Math" w:hAnsi="Cambria Math" w:cs="Cambria Math"/>
+          <w:sz w:val="24"/>
+          <w:szCs w:val="24"/>
+          <w:lang w:val="en-GB"/>
+        </w:rPr>
+        <w:t>_id</w:t>
+      </w:r>
+      <w:proofErr w:type="spellEnd"/>
+      <w:r>
+        <w:rPr>
+          <w:rFonts w:ascii="Cambria Math" w:hAnsi="Cambria Math" w:cs="Cambria Math"/>
+          <w:sz w:val="24"/>
+          <w:szCs w:val="24"/>
+          <w:lang w:val="en-GB"/>
+        </w:rPr>
+        <w:t xml:space="preserve"> = 5</w:t>
+      </w:r>
+      <w:r>
+        <w:rPr>
+          <w:sz w:val="24"/>
+          <w:szCs w:val="24"/>
+          <w:lang w:val="en-GB"/>
+        </w:rPr>
+        <w:t xml:space="preserve"> (review)</w:t>
+      </w:r>
+    </w:p>
+    <w:p>
+      <w:pPr>
+        <w:rPr>
+          <w:sz w:val="24"/>
+          <w:szCs w:val="24"/>
+        </w:rPr>
+      </w:pPr>
+      <w:r>
+        <w:rPr>
+          <w:b/>
+          <w:sz w:val="24"/>
+          <w:szCs w:val="24"/>
+        </w:rPr>
+        <w:t>Int8:</w:t>
+      </w:r>
+      <w:r>
+        <w:rPr>
+          <w:sz w:val="24"/>
+          <w:szCs w:val="24"/>
+        </w:rPr>
+        <w:t xml:space="preserve"> </w:t>
+      </w:r>
+      <w:r>
+        <w:rPr>
+          <w:sz w:val="24"/>
+          <w:szCs w:val="24"/>
+        </w:rPr>
+        <w:t>Selecionar todos os coment</w:t>
+      </w:r>
+      <w:r>
+        <w:rPr>
+          <w:sz w:val="24"/>
+          <w:szCs w:val="24"/>
+        </w:rPr>
+        <w:t xml:space="preserve">ários de um </w:t>
+      </w:r>
+      <w:r>
+        <w:rPr>
+          <w:i/>
+          <w:sz w:val="24"/>
+          <w:szCs w:val="24"/>
+        </w:rPr>
+        <w:t>post</w:t>
+      </w:r>
+      <w:r>
+        <w:rPr>
+          <w:sz w:val="24"/>
+          <w:szCs w:val="24"/>
+        </w:rPr>
+        <w:t xml:space="preserve"> com pontuação superior a 33, neste caso do </w:t>
+      </w:r>
+      <w:r>
+        <w:rPr>
+          <w:i/>
+          <w:sz w:val="24"/>
+          <w:szCs w:val="24"/>
+        </w:rPr>
+        <w:t xml:space="preserve">post </w:t>
+      </w:r>
+      <w:r>
+        <w:rPr>
+          <w:sz w:val="24"/>
+          <w:szCs w:val="24"/>
+        </w:rPr>
+        <w:t>com id = 1.</w:t>
+      </w:r>
+    </w:p>
+    <w:p>
+      <w:pPr>
+        <w:jc w:val="center"/>
+        <w:rPr>
+          <w:sz w:val="24"/>
+          <w:szCs w:val="24"/>
+          <w:lang w:val="en-GB"/>
+        </w:rPr>
+      </w:pPr>
+      <w:r>
+        <w:rPr>
+          <w:sz w:val="24"/>
+          <w:szCs w:val="24"/>
+        </w:rPr>
+        <w:t>σ</w:t>
+      </w:r>
+      <w:r>
+        <w:rPr>
+          <w:sz w:val="24"/>
+          <w:szCs w:val="24"/>
+          <w:lang w:val="en-GB"/>
+        </w:rPr>
+        <w:t xml:space="preserve"> </w:t>
+      </w:r>
+      <w:proofErr w:type="spellStart"/>
+      <w:r>
+        <w:rPr>
+          <w:sz w:val="24"/>
+          <w:szCs w:val="24"/>
+          <w:lang w:val="en-GB"/>
+        </w:rPr>
+        <w:t>post</w:t>
+      </w:r>
+      <w:r>
+        <w:rPr>
+          <w:sz w:val="24"/>
+          <w:szCs w:val="24"/>
+          <w:lang w:val="en-GB"/>
+        </w:rPr>
+        <w:t>_id</w:t>
+      </w:r>
+      <w:proofErr w:type="spellEnd"/>
+      <w:r>
+        <w:rPr>
+          <w:sz w:val="24"/>
+          <w:szCs w:val="24"/>
+          <w:lang w:val="en-GB"/>
+        </w:rPr>
+        <w:t xml:space="preserve"> = 1 </w:t>
+      </w:r>
+      <w:r>
+        <w:rPr>
+          <w:rFonts w:ascii="Cambria Math" w:hAnsi="Cambria Math" w:cs="Cambria Math"/>
+          <w:sz w:val="24"/>
+          <w:szCs w:val="24"/>
+          <w:lang w:val="en-GB"/>
+        </w:rPr>
+        <w:t>∧</w:t>
+      </w:r>
+      <w:r>
+        <w:rPr>
+          <w:rFonts w:ascii="Cambria Math" w:hAnsi="Cambria Math" w:cs="Cambria Math"/>
+          <w:sz w:val="24"/>
+          <w:szCs w:val="24"/>
+          <w:lang w:val="en-GB"/>
+        </w:rPr>
+        <w:t xml:space="preserve"> </w:t>
+      </w:r>
+      <w:proofErr w:type="spellStart"/>
+      <w:r>
+        <w:rPr>
+          <w:rFonts w:ascii="Cambria Math" w:hAnsi="Cambria Math" w:cs="Cambria Math"/>
+          <w:sz w:val="24"/>
+          <w:szCs w:val="24"/>
+          <w:lang w:val="en-GB"/>
+        </w:rPr>
+        <w:t>reting</w:t>
+      </w:r>
+      <w:proofErr w:type="spellEnd"/>
+      <w:r>
+        <w:rPr>
+          <w:rFonts w:ascii="Cambria Math" w:hAnsi="Cambria Math" w:cs="Cambria Math"/>
+          <w:sz w:val="24"/>
+          <w:szCs w:val="24"/>
+          <w:lang w:val="en-GB"/>
+        </w:rPr>
+        <w:t xml:space="preserve"> &gt; 33 </w:t>
+      </w:r>
+      <w:r>
+        <w:rPr>
+          <w:sz w:val="24"/>
+          <w:szCs w:val="24"/>
+          <w:lang w:val="en-GB"/>
+        </w:rPr>
+        <w:t>(</w:t>
+      </w:r>
+      <w:r>
+        <w:rPr>
+          <w:sz w:val="24"/>
+          <w:szCs w:val="24"/>
+          <w:lang w:val="en-GB"/>
+        </w:rPr>
+        <w:t>comment</w:t>
+      </w:r>
+      <w:r>
+        <w:rPr>
+          <w:sz w:val="24"/>
+          <w:szCs w:val="24"/>
+          <w:lang w:val="en-GB"/>
+        </w:rPr>
+        <w:t>)</w:t>
+      </w:r>
+      <w:r>
+        <w:rPr>
+          <w:sz w:val="24"/>
+          <w:szCs w:val="24"/>
+          <w:lang w:val="en-GB"/>
+        </w:rPr>
+        <w:t xml:space="preserve"> </w:t>
+      </w:r>
+      <w:r>
+        <w:rPr>
+          <w:sz w:val="24"/>
+          <w:szCs w:val="24"/>
+          <w:lang w:val="en-GB"/>
+        </w:rPr>
+        <w:t xml:space="preserve">τ </w:t>
+      </w:r>
+      <w:r>
+        <w:rPr>
+          <w:sz w:val="24"/>
+          <w:szCs w:val="24"/>
+          <w:lang w:val="en-GB"/>
+        </w:rPr>
+        <w:t>rating, ASC</w:t>
+      </w:r>
+    </w:p>
+    <w:p>
+      <w:pPr>
+        <w:rPr>
+          <w:b/>
+          <w:sz w:val="24"/>
+          <w:szCs w:val="24"/>
+          <w:lang w:val="en-GB"/>
+        </w:rPr>
+      </w:pPr>
+    </w:p>
+    <w:p>
+      <w:pPr>
+        <w:rPr>
+          <w:sz w:val="24"/>
+          <w:szCs w:val="24"/>
+        </w:rPr>
+      </w:pPr>
+      <w:r>
+        <w:rPr>
+          <w:b/>
+          <w:sz w:val="24"/>
+          <w:szCs w:val="24"/>
+        </w:rPr>
+        <w:lastRenderedPageBreak/>
+        <w:t>Int9:</w:t>
+      </w:r>
+      <w:r>
+        <w:rPr>
+          <w:b/>
+          <w:sz w:val="24"/>
+          <w:szCs w:val="24"/>
+        </w:rPr>
+        <w:t xml:space="preserve"> </w:t>
+      </w:r>
+      <w:r>
+        <w:rPr>
+          <w:sz w:val="24"/>
+          <w:szCs w:val="24"/>
+        </w:rPr>
+        <w:t>Selecionar todos os j</w:t>
+      </w:r>
+      <w:r>
+        <w:rPr>
+          <w:sz w:val="24"/>
+          <w:szCs w:val="24"/>
+        </w:rPr>
+        <w:t xml:space="preserve">ogos que um </w:t>
+      </w:r>
+      <w:r>
+        <w:rPr>
+          <w:i/>
+          <w:sz w:val="24"/>
+          <w:szCs w:val="24"/>
+        </w:rPr>
+        <w:t xml:space="preserve">user </w:t>
+      </w:r>
+      <w:r>
+        <w:rPr>
+          <w:sz w:val="24"/>
+          <w:szCs w:val="24"/>
+        </w:rPr>
+        <w:t xml:space="preserve">e os seus amigos têm em comum, ordenando-os depois de forma decrescente. Neste caso, foi utilizado o </w:t>
+      </w:r>
+      <w:r>
+        <w:rPr>
+          <w:i/>
+          <w:sz w:val="24"/>
+          <w:szCs w:val="24"/>
+        </w:rPr>
+        <w:t>user</w:t>
+      </w:r>
+      <w:r>
+        <w:rPr>
+          <w:sz w:val="24"/>
+          <w:szCs w:val="24"/>
+        </w:rPr>
+        <w:t xml:space="preserve"> de id = 5.</w:t>
+      </w:r>
+    </w:p>
+    <w:p>
+      <w:pPr>
+        <w:jc w:val="center"/>
+        <w:rPr>
+          <w:sz w:val="24"/>
+          <w:szCs w:val="24"/>
+          <w:lang w:val="en-GB"/>
+        </w:rPr>
+      </w:pPr>
       <w:r>
         <w:rPr>
           <w:sz w:val="24"/>
@@ -6424,21 +6163,33 @@
         </w:rPr>
         <w:t xml:space="preserve"> </w:t>
       </w:r>
-      <w:r>
-        <w:rPr>
-          <w:sz w:val="24"/>
-          <w:szCs w:val="24"/>
-          <w:lang w:val="en-GB"/>
-        </w:rPr>
-        <w:t>id</w:t>
-      </w:r>
-      <w:r>
-        <w:rPr>
-          <w:sz w:val="24"/>
-          <w:szCs w:val="24"/>
-          <w:lang w:val="en-GB"/>
-        </w:rPr>
-        <w:t xml:space="preserve"> ((</w:t>
+      <w:proofErr w:type="spellStart"/>
+      <w:proofErr w:type="gramStart"/>
+      <w:r>
+        <w:rPr>
+          <w:sz w:val="24"/>
+          <w:szCs w:val="24"/>
+          <w:lang w:val="en-GB"/>
+        </w:rPr>
+        <w:t>game.title</w:t>
+      </w:r>
+      <w:proofErr w:type="spellEnd"/>
+      <w:proofErr w:type="gramEnd"/>
+      <w:r>
+        <w:rPr>
+          <w:sz w:val="24"/>
+          <w:szCs w:val="24"/>
+          <w:lang w:val="en-GB"/>
+        </w:rPr>
+        <w:t xml:space="preserve">, users.name </w:t>
+      </w:r>
+      <w:r>
+        <w:rPr>
+          <w:sz w:val="24"/>
+          <w:szCs w:val="24"/>
+          <w:lang w:val="en-GB"/>
+        </w:rPr>
+        <w:t>((</w:t>
       </w:r>
       <w:r>
         <w:rPr>
@@ -6616,8 +6367,367 @@
           <w:szCs w:val="24"/>
           <w:lang w:val="en-GB"/>
         </w:rPr>
+        <w:t xml:space="preserve"> ownership</w:t>
+      </w:r>
+      <w:r>
+        <w:rPr>
+          <w:sz w:val="24"/>
+          <w:szCs w:val="24"/>
+          <w:lang w:val="en-GB"/>
+        </w:rPr>
+        <w:t>)</w:t>
+      </w:r>
+      <w:r>
+        <w:rPr>
+          <w:rFonts w:ascii="Cambria Math" w:hAnsi="Cambria Math" w:cs="Cambria Math"/>
+          <w:sz w:val="24"/>
+          <w:szCs w:val="24"/>
+          <w:lang w:val="en-GB"/>
+        </w:rPr>
         <w:t xml:space="preserve"> </w:t>
       </w:r>
+      <w:r>
+        <w:rPr>
+          <w:rFonts w:ascii="Cambria Math" w:hAnsi="Cambria Math" w:cs="Cambria Math"/>
+          <w:sz w:val="24"/>
+          <w:szCs w:val="24"/>
+          <w:lang w:val="en-GB"/>
+        </w:rPr>
+        <w:t>⨝</w:t>
+      </w:r>
+      <w:r>
+        <w:rPr>
+          <w:rFonts w:ascii="Cambria Math" w:hAnsi="Cambria Math" w:cs="Cambria Math"/>
+          <w:sz w:val="24"/>
+          <w:szCs w:val="24"/>
+          <w:lang w:val="en-GB"/>
+        </w:rPr>
+        <w:t xml:space="preserve"> game</w:t>
+      </w:r>
+      <w:r>
+        <w:rPr>
+          <w:sz w:val="24"/>
+          <w:szCs w:val="24"/>
+          <w:lang w:val="en-GB"/>
+        </w:rPr>
+        <w:t>)</w:t>
+      </w:r>
+      <w:r>
+        <w:rPr>
+          <w:sz w:val="24"/>
+          <w:szCs w:val="24"/>
+          <w:lang w:val="en-GB"/>
+        </w:rPr>
+        <w:t xml:space="preserve"> </w:t>
+      </w:r>
+      <w:r>
+        <w:rPr>
+          <w:sz w:val="24"/>
+          <w:szCs w:val="24"/>
+          <w:lang w:val="en-GB"/>
+        </w:rPr>
+        <w:t xml:space="preserve">τ </w:t>
+      </w:r>
+      <w:r>
+        <w:rPr>
+          <w:sz w:val="24"/>
+          <w:szCs w:val="24"/>
+          <w:lang w:val="en-GB"/>
+        </w:rPr>
+        <w:t>game.id, DESC</w:t>
+      </w:r>
+    </w:p>
+    <w:p>
+      <w:pPr>
+        <w:rPr>
+          <w:sz w:val="24"/>
+          <w:szCs w:val="24"/>
+        </w:rPr>
+      </w:pPr>
+      <w:r>
+        <w:rPr>
+          <w:b/>
+          <w:sz w:val="24"/>
+          <w:szCs w:val="24"/>
+        </w:rPr>
+        <w:t>Int10:</w:t>
+      </w:r>
+      <w:r>
+        <w:rPr>
+          <w:sz w:val="24"/>
+          <w:szCs w:val="24"/>
+        </w:rPr>
+        <w:t xml:space="preserve"> </w:t>
+      </w:r>
+      <w:r>
+        <w:rPr>
+          <w:sz w:val="24"/>
+          <w:szCs w:val="24"/>
+        </w:rPr>
+        <w:t>Selecionar os jogos d</w:t>
+      </w:r>
+      <w:r>
+        <w:rPr>
+          <w:sz w:val="24"/>
+          <w:szCs w:val="24"/>
+        </w:rPr>
+        <w:t>e um certo est</w:t>
+      </w:r>
+      <w:r>
+        <w:rPr>
+          <w:sz w:val="24"/>
+          <w:szCs w:val="24"/>
+        </w:rPr>
+        <w:t>ú</w:t>
+      </w:r>
+      <w:r>
+        <w:rPr>
+          <w:sz w:val="24"/>
+          <w:szCs w:val="24"/>
+        </w:rPr>
+        <w:t xml:space="preserve">dio que os amigos de um </w:t>
+      </w:r>
+      <w:r>
+        <w:rPr>
+          <w:i/>
+          <w:sz w:val="24"/>
+          <w:szCs w:val="24"/>
+        </w:rPr>
+        <w:t>user</w:t>
+      </w:r>
+      <w:r>
+        <w:rPr>
+          <w:sz w:val="24"/>
+          <w:szCs w:val="24"/>
+        </w:rPr>
+        <w:t xml:space="preserve"> não têm</w:t>
+      </w:r>
+      <w:r>
+        <w:rPr>
+          <w:sz w:val="24"/>
+          <w:szCs w:val="24"/>
+        </w:rPr>
+        <w:t xml:space="preserve">. Neste caso, utilizamos o </w:t>
+      </w:r>
+      <w:r>
+        <w:rPr>
+          <w:i/>
+          <w:sz w:val="24"/>
+          <w:szCs w:val="24"/>
+        </w:rPr>
+        <w:t>user</w:t>
+      </w:r>
+      <w:r>
+        <w:rPr>
+          <w:sz w:val="24"/>
+          <w:szCs w:val="24"/>
+        </w:rPr>
+        <w:t xml:space="preserve"> de id = 5 e o estúdio de id = 1.</w:t>
+      </w:r>
+    </w:p>
+    <w:p>
+      <w:pPr>
+        <w:jc w:val="center"/>
+        <w:rPr>
+          <w:sz w:val="24"/>
+          <w:szCs w:val="24"/>
+          <w:lang w:val="en-GB"/>
+        </w:rPr>
+      </w:pPr>
+      <w:r>
+        <w:rPr>
+          <w:sz w:val="24"/>
+          <w:szCs w:val="24"/>
+          <w:lang w:val="en-GB"/>
+        </w:rPr>
+        <w:t>π</w:t>
+      </w:r>
+      <w:r>
+        <w:rPr>
+          <w:sz w:val="24"/>
+          <w:szCs w:val="24"/>
+          <w:lang w:val="en-GB"/>
+        </w:rPr>
+        <w:t xml:space="preserve"> id ((</w:t>
+      </w:r>
+      <w:r>
+        <w:rPr>
+          <w:sz w:val="24"/>
+          <w:szCs w:val="24"/>
+          <w:lang w:val="en-GB"/>
+        </w:rPr>
+        <w:t>π</w:t>
+      </w:r>
+      <w:r>
+        <w:rPr>
+          <w:sz w:val="24"/>
+          <w:szCs w:val="24"/>
+          <w:lang w:val="en-GB"/>
+        </w:rPr>
+        <w:t xml:space="preserve"> </w:t>
+      </w:r>
+      <w:r>
+        <w:rPr>
+          <w:sz w:val="24"/>
+          <w:szCs w:val="24"/>
+          <w:lang w:val="en-GB"/>
+        </w:rPr>
+        <w:t xml:space="preserve">F1.user1 </w:t>
+      </w:r>
+      <w:r>
+        <w:rPr>
+          <w:sz w:val="24"/>
+          <w:szCs w:val="24"/>
+          <w:lang w:val="en-GB"/>
+        </w:rPr>
+        <w:t>(</w:t>
+      </w:r>
+      <w:r>
+        <w:rPr>
+          <w:sz w:val="24"/>
+          <w:szCs w:val="24"/>
+        </w:rPr>
+        <w:t>σ</w:t>
+      </w:r>
+      <w:r>
+        <w:rPr>
+          <w:sz w:val="24"/>
+          <w:szCs w:val="24"/>
+          <w:lang w:val="en-GB"/>
+        </w:rPr>
+        <w:t xml:space="preserve"> F1.user2 = 5 (f</w:t>
+      </w:r>
+      <w:r>
+        <w:rPr>
+          <w:sz w:val="24"/>
+          <w:szCs w:val="24"/>
+          <w:lang w:val="en-GB"/>
+        </w:rPr>
+        <w:t xml:space="preserve">riendship F1)) </w:t>
+      </w:r>
+      <w:r>
+        <w:rPr>
+          <w:rFonts w:ascii="Cambria Math" w:hAnsi="Cambria Math" w:cs="Cambria Math"/>
+          <w:sz w:val="24"/>
+          <w:szCs w:val="24"/>
+          <w:lang w:val="en-GB"/>
+        </w:rPr>
+        <w:t>∪</w:t>
+      </w:r>
+      <w:r>
+        <w:rPr>
+          <w:rFonts w:ascii="Cambria Math" w:hAnsi="Cambria Math" w:cs="Cambria Math"/>
+          <w:sz w:val="24"/>
+          <w:szCs w:val="24"/>
+          <w:lang w:val="en-GB"/>
+        </w:rPr>
+        <w:t xml:space="preserve"> </w:t>
+      </w:r>
+      <w:r>
+        <w:rPr>
+          <w:sz w:val="24"/>
+          <w:szCs w:val="24"/>
+          <w:lang w:val="en-GB"/>
+        </w:rPr>
+        <w:t xml:space="preserve"> </w:t>
+      </w:r>
+      <w:r>
+        <w:rPr>
+          <w:sz w:val="24"/>
+          <w:szCs w:val="24"/>
+          <w:lang w:val="en-GB"/>
+        </w:rPr>
+        <w:t>π</w:t>
+      </w:r>
+      <w:r>
+        <w:rPr>
+          <w:sz w:val="24"/>
+          <w:szCs w:val="24"/>
+          <w:lang w:val="en-GB"/>
+        </w:rPr>
+        <w:t xml:space="preserve"> </w:t>
+      </w:r>
+      <w:r>
+        <w:rPr>
+          <w:sz w:val="24"/>
+          <w:szCs w:val="24"/>
+          <w:lang w:val="en-GB"/>
+        </w:rPr>
+        <w:t>F2.user2 (</w:t>
+      </w:r>
+      <w:r>
+        <w:rPr>
+          <w:sz w:val="24"/>
+          <w:szCs w:val="24"/>
+        </w:rPr>
+        <w:t>σ</w:t>
+      </w:r>
+      <w:r>
+        <w:rPr>
+          <w:sz w:val="24"/>
+          <w:szCs w:val="24"/>
+          <w:lang w:val="en-GB"/>
+        </w:rPr>
+        <w:t xml:space="preserve"> F</w:t>
+      </w:r>
+      <w:r>
+        <w:rPr>
+          <w:sz w:val="24"/>
+          <w:szCs w:val="24"/>
+          <w:lang w:val="en-GB"/>
+        </w:rPr>
+        <w:t>2</w:t>
+      </w:r>
+      <w:r>
+        <w:rPr>
+          <w:sz w:val="24"/>
+          <w:szCs w:val="24"/>
+          <w:lang w:val="en-GB"/>
+        </w:rPr>
+        <w:t>.user</w:t>
+      </w:r>
+      <w:r>
+        <w:rPr>
+          <w:sz w:val="24"/>
+          <w:szCs w:val="24"/>
+          <w:lang w:val="en-GB"/>
+        </w:rPr>
+        <w:t>1</w:t>
+      </w:r>
+      <w:r>
+        <w:rPr>
+          <w:sz w:val="24"/>
+          <w:szCs w:val="24"/>
+          <w:lang w:val="en-GB"/>
+        </w:rPr>
+        <w:t xml:space="preserve"> = 5 (f</w:t>
+      </w:r>
+      <w:r>
+        <w:rPr>
+          <w:sz w:val="24"/>
+          <w:szCs w:val="24"/>
+          <w:lang w:val="en-GB"/>
+        </w:rPr>
+        <w:t xml:space="preserve">riendship F2)) </w:t>
+      </w:r>
+      <w:r>
+        <w:rPr>
+          <w:rFonts w:ascii="Cambria Math" w:hAnsi="Cambria Math" w:cs="Cambria Math"/>
+          <w:sz w:val="24"/>
+          <w:szCs w:val="24"/>
+          <w:lang w:val="en-GB"/>
+        </w:rPr>
+        <w:t>⨝</w:t>
+      </w:r>
+      <w:r>
+        <w:rPr>
+          <w:rFonts w:ascii="Cambria Math" w:hAnsi="Cambria Math" w:cs="Cambria Math"/>
+          <w:sz w:val="24"/>
+          <w:szCs w:val="24"/>
+          <w:lang w:val="en-GB"/>
+        </w:rPr>
+        <w:t xml:space="preserve"> </w:t>
+      </w:r>
       <w:proofErr w:type="spellStart"/>
       <w:r>
         <w:rPr>
@@ -6662,8 +6772,57 @@
           <w:szCs w:val="24"/>
           <w:lang w:val="en-GB"/>
         </w:rPr>
+        <w:t xml:space="preserve"> (</w:t>
+      </w:r>
+      <w:r>
+        <w:rPr>
+          <w:sz w:val="24"/>
+          <w:szCs w:val="24"/>
+          <w:lang w:val="en-GB"/>
+        </w:rPr>
+        <w:t>π</w:t>
+      </w:r>
+      <w:r>
+        <w:rPr>
+          <w:sz w:val="24"/>
+          <w:szCs w:val="24"/>
+          <w:lang w:val="en-GB"/>
+        </w:rPr>
+        <w:t xml:space="preserve"> GAME.id (</w:t>
+      </w:r>
+      <w:r>
+        <w:rPr>
+          <w:sz w:val="24"/>
+          <w:szCs w:val="24"/>
+        </w:rPr>
+        <w:t>σ</w:t>
+      </w:r>
+      <w:r>
+        <w:rPr>
+          <w:sz w:val="24"/>
+          <w:szCs w:val="24"/>
+          <w:lang w:val="en-GB"/>
+        </w:rPr>
         <w:t xml:space="preserve"> </w:t>
       </w:r>
+      <w:proofErr w:type="spellStart"/>
+      <w:r>
+        <w:rPr>
+          <w:sz w:val="24"/>
+          <w:szCs w:val="24"/>
+          <w:lang w:val="en-GB"/>
+        </w:rPr>
+        <w:t>publisher_id</w:t>
+      </w:r>
+      <w:proofErr w:type="spellEnd"/>
+      <w:r>
+        <w:rPr>
+          <w:sz w:val="24"/>
+          <w:szCs w:val="24"/>
+          <w:lang w:val="en-GB"/>
+        </w:rPr>
+        <w:t xml:space="preserve"> = 1 (game GAME))</w:t>
+      </w:r>
       <w:r>
         <w:rPr>
           <w:rFonts w:ascii="Cambria Math" w:hAnsi="Cambria Math" w:cs="Cambria Math"/>
@@ -6671,7 +6830,23 @@
           <w:szCs w:val="24"/>
           <w:lang w:val="en-GB"/>
         </w:rPr>
-        <w:t>(</w:t>
+        <w:t>)</w:t>
+      </w:r>
+      <w:r>
+        <w:rPr>
+          <w:sz w:val="24"/>
+          <w:szCs w:val="24"/>
+          <w:lang w:val="en-GB"/>
+        </w:rPr>
+        <w:t>) -</w:t>
+      </w:r>
+      <w:r>
+        <w:rPr>
+          <w:sz w:val="24"/>
+          <w:szCs w:val="24"/>
+          <w:lang w:val="en-GB"/>
+        </w:rPr>
+        <w:t xml:space="preserve"> </w:t>
       </w:r>
       <w:r>
         <w:rPr>
@@ -6689,29 +6864,6 @@
         </w:rPr>
         <w:t xml:space="preserve"> </w:t>
       </w:r>
-      <w:r>
-        <w:rPr>
-          <w:sz w:val="24"/>
-          <w:szCs w:val="24"/>
-          <w:lang w:val="en-GB"/>
-        </w:rPr>
-        <w:t>GAME.id (</w:t>
-      </w:r>
-      <w:r>
-        <w:rPr>
-          <w:sz w:val="24"/>
-          <w:szCs w:val="24"/>
-        </w:rPr>
-        <w:t>σ</w:t>
-      </w:r>
-      <w:r>
-        <w:rPr>
-          <w:sz w:val="24"/>
-          <w:szCs w:val="24"/>
-          <w:lang w:val="en-GB"/>
-        </w:rPr>
-        <w:t xml:space="preserve"> </w:t>
-      </w:r>
       <w:proofErr w:type="spellStart"/>
       <w:r>
         <w:rPr>
@@ -6719,82 +6871,7 @@
           <w:szCs w:val="24"/>
           <w:lang w:val="en-GB"/>
         </w:rPr>
-        <w:t>publisher_id</w:t>
-      </w:r>
-      <w:proofErr w:type="spellEnd"/>
-      <w:r>
-        <w:rPr>
-          <w:sz w:val="24"/>
-          <w:szCs w:val="24"/>
-          <w:lang w:val="en-GB"/>
-        </w:rPr>
-        <w:t xml:space="preserve"> = 1 (game GAME))</w:t>
-      </w:r>
-      <w:r>
-        <w:rPr>
-          <w:rFonts w:ascii="Cambria Math" w:hAnsi="Cambria Math" w:cs="Cambria Math"/>
-          <w:sz w:val="24"/>
-          <w:szCs w:val="24"/>
-          <w:lang w:val="en-GB"/>
-        </w:rPr>
-        <w:t>)</w:t>
-      </w:r>
-      <w:r>
-        <w:rPr>
-          <w:sz w:val="24"/>
-          <w:szCs w:val="24"/>
-          <w:lang w:val="en-GB"/>
-        </w:rPr>
-        <w:t xml:space="preserve">) </w:t>
-      </w:r>
-      <w:r>
-        <w:rPr>
-          <w:sz w:val="24"/>
-          <w:szCs w:val="24"/>
-          <w:lang w:val="en-GB"/>
-        </w:rPr>
-        <w:t>-</w:t>
-      </w:r>
-      <w:r>
-        <w:rPr>
-          <w:sz w:val="24"/>
-          <w:szCs w:val="24"/>
-          <w:lang w:val="en-GB"/>
-        </w:rPr>
-        <w:t xml:space="preserve"> </w:t>
-      </w:r>
-      <w:r>
-        <w:rPr>
-          <w:sz w:val="24"/>
-          <w:szCs w:val="24"/>
-          <w:lang w:val="en-GB"/>
-        </w:rPr>
-        <w:t>π</w:t>
-      </w:r>
-      <w:r>
-        <w:rPr>
-          <w:sz w:val="24"/>
-          <w:szCs w:val="24"/>
-          <w:lang w:val="en-GB"/>
-        </w:rPr>
-        <w:t xml:space="preserve"> </w:t>
-      </w:r>
-      <w:proofErr w:type="spellStart"/>
-      <w:r>
-        <w:rPr>
-          <w:sz w:val="24"/>
-          <w:szCs w:val="24"/>
-          <w:lang w:val="en-GB"/>
-        </w:rPr>
-        <w:t>game_</w:t>
-      </w:r>
-      <w:r>
-        <w:rPr>
-          <w:sz w:val="24"/>
-          <w:szCs w:val="24"/>
-          <w:lang w:val="en-GB"/>
-        </w:rPr>
-        <w:t>id</w:t>
+        <w:t>game_id</w:t>
       </w:r>
       <w:proofErr w:type="spellEnd"/>
       <w:r>
@@ -6856,37 +6933,337 @@
         <w:t>Gatilhos</w:t>
       </w:r>
     </w:p>
-    <w:p/>
     <w:p>
+      <w:r>
+        <w:t xml:space="preserve">Seguem, em baixo, </w:t>
+      </w:r>
+      <w:r>
+        <w:t>os 3</w:t>
+      </w:r>
+      <w:r>
+        <w:t xml:space="preserve"> </w:t>
+      </w:r>
+      <w:r>
+        <w:t>gatilhos</w:t>
+      </w:r>
+      <w:r>
+        <w:t xml:space="preserve"> por ordem dos ficheiros entregues, descrit</w:t>
+      </w:r>
+      <w:r>
+        <w:t>o</w:t>
+      </w:r>
+      <w:r>
+        <w:t>s em linguagem corrente.</w:t>
+      </w:r>
+    </w:p>
+    <w:p>
+      <w:pPr>
+        <w:rPr>
+          <w:sz w:val="24"/>
+          <w:szCs w:val="24"/>
+        </w:rPr>
+      </w:pPr>
+      <w:r>
+        <w:rPr>
+          <w:b/>
+          <w:sz w:val="24"/>
+          <w:szCs w:val="24"/>
+        </w:rPr>
+        <w:t>Gatilho</w:t>
+      </w:r>
+      <w:r>
+        <w:rPr>
+          <w:b/>
+          <w:sz w:val="24"/>
+          <w:szCs w:val="24"/>
+        </w:rPr>
+        <w:t>1:</w:t>
+      </w:r>
+      <w:r>
+        <w:rPr>
+          <w:sz w:val="24"/>
+          <w:szCs w:val="24"/>
+        </w:rPr>
+        <w:t xml:space="preserve"> </w:t>
+      </w:r>
+      <w:r>
+        <w:rPr>
+          <w:sz w:val="24"/>
+          <w:szCs w:val="24"/>
+        </w:rPr>
+        <w:t>Após a compra de um determinado jogo, caso este se encontrasse previamente na</w:t>
+      </w:r>
+      <w:r>
+        <w:rPr>
+          <w:sz w:val="24"/>
+          <w:szCs w:val="24"/>
+        </w:rPr>
+        <w:t xml:space="preserve"> </w:t>
+      </w:r>
+      <w:r>
+        <w:rPr>
+          <w:i/>
+          <w:sz w:val="24"/>
+          <w:szCs w:val="24"/>
+        </w:rPr>
+        <w:t>wi</w:t>
+      </w:r>
+      <w:r>
+        <w:rPr>
+          <w:i/>
+          <w:sz w:val="24"/>
+          <w:szCs w:val="24"/>
+        </w:rPr>
+        <w:t>s</w:t>
+      </w:r>
+      <w:r>
+        <w:rPr>
+          <w:i/>
+          <w:sz w:val="24"/>
+          <w:szCs w:val="24"/>
+        </w:rPr>
+        <w:t>hlist</w:t>
+      </w:r>
+      <w:r>
+        <w:rPr>
+          <w:i/>
+          <w:sz w:val="24"/>
+          <w:szCs w:val="24"/>
+        </w:rPr>
+        <w:t xml:space="preserve"> </w:t>
+      </w:r>
+      <w:r>
+        <w:rPr>
+          <w:sz w:val="24"/>
+          <w:szCs w:val="24"/>
+        </w:rPr>
+        <w:t xml:space="preserve">do </w:t>
+      </w:r>
+      <w:r>
+        <w:rPr>
+          <w:i/>
+          <w:sz w:val="24"/>
+          <w:szCs w:val="24"/>
+        </w:rPr>
+        <w:t>user</w:t>
+      </w:r>
+      <w:r>
+        <w:rPr>
+          <w:sz w:val="24"/>
+          <w:szCs w:val="24"/>
+        </w:rPr>
+        <w:t>, será removido da mesma</w:t>
+      </w:r>
+      <w:r>
+        <w:rPr>
+          <w:sz w:val="24"/>
+          <w:szCs w:val="24"/>
+        </w:rPr>
+        <w:t>.</w:t>
+      </w:r>
+    </w:p>
+    <w:p>
+      <w:pPr>
+        <w:rPr>
+          <w:sz w:val="24"/>
+          <w:szCs w:val="24"/>
+        </w:rPr>
+      </w:pPr>
+      <w:r>
+        <w:rPr>
+          <w:b/>
+          <w:sz w:val="24"/>
+          <w:szCs w:val="24"/>
+        </w:rPr>
+        <w:t>Gatilho</w:t>
+      </w:r>
+      <w:r>
+        <w:rPr>
+          <w:b/>
+          <w:sz w:val="24"/>
+          <w:szCs w:val="24"/>
+        </w:rPr>
+        <w:t>2</w:t>
+      </w:r>
+      <w:r>
+        <w:rPr>
+          <w:b/>
+          <w:sz w:val="24"/>
+          <w:szCs w:val="24"/>
+        </w:rPr>
+        <w:t>:</w:t>
+      </w:r>
+      <w:r>
+        <w:rPr>
+          <w:sz w:val="24"/>
+          <w:szCs w:val="24"/>
+        </w:rPr>
+        <w:t xml:space="preserve"> </w:t>
+      </w:r>
+      <w:r>
+        <w:rPr>
+          <w:sz w:val="24"/>
+          <w:szCs w:val="24"/>
+        </w:rPr>
+        <w:t xml:space="preserve">Em todas as comunidades, um </w:t>
+      </w:r>
+      <w:r>
+        <w:rPr>
+          <w:i/>
+          <w:sz w:val="24"/>
+          <w:szCs w:val="24"/>
+        </w:rPr>
+        <w:t>user</w:t>
+      </w:r>
+      <w:r>
+        <w:rPr>
+          <w:sz w:val="24"/>
+          <w:szCs w:val="24"/>
+        </w:rPr>
+        <w:t xml:space="preserve"> pode ser administrador. Como tal, concebemos este gatilho de forma a preservar a consistência da tabela. Assim, caso alguém tente colocar o </w:t>
+      </w:r>
+      <w:r>
+        <w:rPr>
+          <w:i/>
+          <w:sz w:val="24"/>
+          <w:szCs w:val="24"/>
+        </w:rPr>
+        <w:t>user</w:t>
+      </w:r>
+      <w:r>
+        <w:rPr>
+          <w:sz w:val="24"/>
+          <w:szCs w:val="24"/>
+        </w:rPr>
+        <w:t xml:space="preserve"> como administrador e este já tenha esse papel, ou retira-lo de administrador e este já tenha sido retirado, ocurrerá um erro.</w:t>
+      </w:r>
+    </w:p>
+    <w:p>
+      <w:pPr>
+        <w:rPr>
+          <w:sz w:val="24"/>
+          <w:szCs w:val="24"/>
+        </w:rPr>
+      </w:pPr>
+      <w:r>
+        <w:rPr>
+          <w:b/>
+          <w:sz w:val="24"/>
+          <w:szCs w:val="24"/>
+        </w:rPr>
+        <w:t>Gatilho</w:t>
+      </w:r>
+      <w:r>
+        <w:rPr>
+          <w:b/>
+          <w:sz w:val="24"/>
+          <w:szCs w:val="24"/>
+        </w:rPr>
+        <w:t>3</w:t>
+      </w:r>
+      <w:r>
+        <w:rPr>
+          <w:b/>
+          <w:sz w:val="24"/>
+          <w:szCs w:val="24"/>
+        </w:rPr>
+        <w:t>:</w:t>
+      </w:r>
+      <w:r>
+        <w:rPr>
+          <w:sz w:val="24"/>
+          <w:szCs w:val="24"/>
+        </w:rPr>
+        <w:t xml:space="preserve"> </w:t>
+      </w:r>
+      <w:r>
+        <w:rPr>
+          <w:sz w:val="24"/>
+          <w:szCs w:val="24"/>
+        </w:rPr>
+        <w:t xml:space="preserve">Este </w:t>
+      </w:r>
+      <w:r>
+        <w:rPr>
+          <w:sz w:val="24"/>
+          <w:szCs w:val="24"/>
+        </w:rPr>
+        <w:t xml:space="preserve">gatilho </w:t>
+      </w:r>
+      <w:r>
+        <w:rPr>
+          <w:sz w:val="24"/>
+          <w:szCs w:val="24"/>
+        </w:rPr>
+        <w:t xml:space="preserve">apaga todos os comentários de um </w:t>
+      </w:r>
+      <w:r>
+        <w:rPr>
+          <w:i/>
+          <w:sz w:val="24"/>
+          <w:szCs w:val="24"/>
+        </w:rPr>
+        <w:t>post</w:t>
+      </w:r>
+      <w:r>
+        <w:rPr>
+          <w:sz w:val="24"/>
+          <w:szCs w:val="24"/>
+        </w:rPr>
+        <w:t xml:space="preserve"> quando este é apagado, de modo a garantir que a tabela não terá nenhum comentário que não esteja associado a um </w:t>
+      </w:r>
+      <w:r>
+        <w:rPr>
+          <w:i/>
+          <w:sz w:val="24"/>
+          <w:szCs w:val="24"/>
+        </w:rPr>
+        <w:t>post</w:t>
+      </w:r>
+      <w:r>
+        <w:rPr>
+          <w:sz w:val="24"/>
+          <w:szCs w:val="24"/>
+        </w:rPr>
+        <w:t xml:space="preserve"> ainda existente.</w:t>
+      </w:r>
       <w:bookmarkStart w:id="1" w:name="_GoBack"/>
       <w:bookmarkEnd w:id="1"/>
     </w:p>
     <w:p>
       <w:pPr>
         <w:rPr>
-          <w:rFonts w:ascii="Cambria Math" w:hAnsi="Cambria Math" w:cs="Cambria Math"/>
-          <w:sz w:val="24"/>
-          <w:szCs w:val="24"/>
-          <w:lang w:val="en-GB"/>
+          <w:sz w:val="24"/>
+          <w:szCs w:val="24"/>
         </w:rPr>
       </w:pPr>
     </w:p>
     <w:p>
       <w:pPr>
         <w:rPr>
+          <w:sz w:val="24"/>
+          <w:szCs w:val="24"/>
+        </w:rPr>
+      </w:pPr>
+    </w:p>
+    <w:p/>
+    <w:p/>
+    <w:p/>
+    <w:p>
+      <w:pPr>
+        <w:rPr>
           <w:rFonts w:ascii="Cambria Math" w:hAnsi="Cambria Math" w:cs="Cambria Math"/>
           <w:sz w:val="24"/>
           <w:szCs w:val="24"/>
-          <w:lang w:val="en-GB"/>
         </w:rPr>
       </w:pPr>
     </w:p>
     <w:p>
       <w:pPr>
         <w:rPr>
-          <w:sz w:val="24"/>
-          <w:szCs w:val="24"/>
-          <w:lang w:val="en-GB"/>
+          <w:rFonts w:ascii="Cambria Math" w:hAnsi="Cambria Math" w:cs="Cambria Math"/>
+          <w:sz w:val="24"/>
+          <w:szCs w:val="24"/>
         </w:rPr>
       </w:pPr>
     </w:p>
@@ -6895,7 +7272,6 @@
         <w:rPr>
           <w:sz w:val="24"/>
           <w:szCs w:val="24"/>
-          <w:lang w:val="en-GB"/>
         </w:rPr>
       </w:pPr>
     </w:p>
@@ -6904,7 +7280,6 @@
         <w:rPr>
           <w:sz w:val="24"/>
           <w:szCs w:val="24"/>
-          <w:lang w:val="en-GB"/>
         </w:rPr>
       </w:pPr>
     </w:p>
@@ -6913,7 +7288,6 @@
         <w:rPr>
           <w:sz w:val="24"/>
           <w:szCs w:val="24"/>
-          <w:lang w:val="en-GB"/>
         </w:rPr>
       </w:pPr>
     </w:p>
@@ -6922,17 +7296,18 @@
         <w:rPr>
           <w:sz w:val="24"/>
           <w:szCs w:val="24"/>
-          <w:lang w:val="en-GB"/>
         </w:rPr>
       </w:pPr>
     </w:p>
     <w:p>
       <w:pPr>
         <w:rPr>
-          <w:lang w:val="en-GB"/>
+          <w:sz w:val="24"/>
+          <w:szCs w:val="24"/>
         </w:rPr>
       </w:pPr>
     </w:p>
+    <w:p/>
     <w:sectPr>
       <w:pgSz w:w="11906" w:h="16838"/>
       <w:pgMar w:top="1417" w:right="1701" w:bottom="1417" w:left="1701" w:header="708" w:footer="708" w:gutter="0"/>
@@ -7066,6 +7441,7 @@
     <w:lsdException w:name="HTML Sample" w:semiHidden="1" w:unhideWhenUsed="1"/>
     <w:lsdException w:name="HTML Typewriter" w:semiHidden="1" w:unhideWhenUsed="1"/>
     <w:lsdException w:name="HTML Variable" w:semiHidden="1" w:unhideWhenUsed="1"/>
+    <w:lsdException w:name="Normal Table" w:semiHidden="1" w:unhideWhenUsed="1"/>
     <w:lsdException w:name="annotation subject" w:semiHidden="1" w:unhideWhenUsed="1"/>
     <w:lsdException w:name="No List" w:semiHidden="1" w:unhideWhenUsed="1"/>
     <w:lsdException w:name="Outline List 1" w:semiHidden="1" w:unhideWhenUsed="1"/>
@@ -7108,8 +7484,11 @@
     <w:lsdException w:name="Table Contemporary" w:semiHidden="1" w:unhideWhenUsed="1"/>
     <w:lsdException w:name="Table Elegant" w:semiHidden="1" w:unhideWhenUsed="1"/>
     <w:lsdException w:name="Table Professional" w:semiHidden="1" w:unhideWhenUsed="1"/>
+    <w:lsdException w:name="Table Subtle 1" w:semiHidden="1" w:unhideWhenUsed="1"/>
     <w:lsdException w:name="Table Subtle 2" w:semiHidden="1" w:unhideWhenUsed="1"/>
     <w:lsdException w:name="Table Web 1" w:semiHidden="1" w:unhideWhenUsed="1"/>
+    <w:lsdException w:name="Table Web 2" w:semiHidden="1" w:unhideWhenUsed="1"/>
+    <w:lsdException w:name="Table Web 3" w:semiHidden="1" w:unhideWhenUsed="1"/>
     <w:lsdException w:name="Balloon Text" w:semiHidden="1" w:unhideWhenUsed="1"/>
     <w:lsdException w:name="Table Grid" w:uiPriority="39"/>
     <w:lsdException w:name="Table Theme" w:semiHidden="1" w:unhideWhenUsed="1"/>
@@ -7362,6 +7741,7 @@
   <w:style w:type="character" w:default="1" w:styleId="DefaultParagraphFont">
     <w:name w:val="Default Paragraph Font"/>
     <w:uiPriority w:val="1"/>
+    <w:semiHidden/>
     <w:unhideWhenUsed/>
   </w:style>
   <w:style w:type="table" w:default="1" w:styleId="TableNormal">

</xml_diff>